<commit_message>
Update operational manual with new features and improve import functionality
Update scripts/generate-manual.ts to include poll_type and max_bandwidth columns in CSV/Excel imports, add email test functionality to notifications, and document the new Network Map and Kiosk Mode views. Also update replit.md to reflect these changes and include documentation instructions.

Replit-Commit-Author: Agent
Replit-Commit-Session-Id: 386c8034-9b4b-4cb4-8c3b-86f8e48192fd
Replit-Commit-Checkpoint-Type: full_checkpoint
Replit-Commit-Event-Id: 640fa9c3-072b-4ec9-ada5-e4acb4d3e421
Replit-Commit-Screenshot-Url: https://storage.googleapis.com/screenshot-production-us-central1/939ffc28-e017-4743-a9d6-4d9885227ecf/386c8034-9b4b-4cb4-8c3b-86f8e48192fd/WOLfFcr
Replit-Helium-Checkpoint-Created: true
</commit_message>
<xml_diff>
--- a/Network_Monitor_Operational_Manual.docx
+++ b/Network_Monitor_Operational_Manual.docx
@@ -1654,33 +1654,46 @@
         <w:spacing w:after="100"/>
       </w:pPr>
       <w:r>
-        <w:t xml:space="preserve">type - Device type</w:t>
-      </w:r>
-    </w:p>
-    <w:p>
-      <w:pPr>
-        <w:pStyle w:val="ListParagraph"/>
-        <w:numPr>
-          <w:ilvl w:val="0"/>
-          <w:numId w:val="1"/>
-        </w:numPr>
-        <w:spacing w:after="100"/>
-      </w:pPr>
-      <w:r>
-        <w:t xml:space="preserve">community - SNMP community string</w:t>
-      </w:r>
-    </w:p>
-    <w:p>
-      <w:pPr>
-        <w:pStyle w:val="ListParagraph"/>
-        <w:numPr>
-          <w:ilvl w:val="0"/>
-          <w:numId w:val="1"/>
-        </w:numPr>
-        <w:spacing w:after="100"/>
-      </w:pPr>
-      <w:r>
-        <w:t xml:space="preserve">maxBandwidth - Maximum bandwidth in Mbps</w:t>
+        <w:t xml:space="preserve">type - Device type (mikrotik, unifi, radio, generic, etc.)</w:t>
+      </w:r>
+    </w:p>
+    <w:p>
+      <w:pPr>
+        <w:pStyle w:val="ListParagraph"/>
+        <w:numPr>
+          <w:ilvl w:val="0"/>
+          <w:numId w:val="1"/>
+        </w:numPr>
+        <w:spacing w:after="100"/>
+      </w:pPr>
+      <w:r>
+        <w:t xml:space="preserve">community - SNMP community string (default: public)</w:t>
+      </w:r>
+    </w:p>
+    <w:p>
+      <w:pPr>
+        <w:pStyle w:val="ListParagraph"/>
+        <w:numPr>
+          <w:ilvl w:val="0"/>
+          <w:numId w:val="1"/>
+        </w:numPr>
+        <w:spacing w:after="100"/>
+      </w:pPr>
+      <w:r>
+        <w:t xml:space="preserve">poll_type - Polling method (ping_only, snmp_only, ping_and_snmp, ping_or_snmp)</w:t>
+      </w:r>
+    </w:p>
+    <w:p>
+      <w:pPr>
+        <w:pStyle w:val="ListParagraph"/>
+        <w:numPr>
+          <w:ilvl w:val="0"/>
+          <w:numId w:val="1"/>
+        </w:numPr>
+        <w:spacing w:after="100"/>
+      </w:pPr>
+      <w:r>
+        <w:t xml:space="preserve">max_bandwidth - Maximum bandwidth in Mbps for utilization calculation</w:t>
       </w:r>
     </w:p>
     <w:p>
@@ -2179,566 +2192,46 @@
         <w:spacing w:after="100"/>
       </w:pPr>
       <w:r>
+        <w:t xml:space="preserve">To test email configuration:</w:t>
+      </w:r>
+    </w:p>
+    <w:p>
+      <w:pPr>
+        <w:pStyle w:val="ListParagraph"/>
+        <w:numPr>
+          <w:ilvl w:val="1"/>
+          <w:numId w:val="1"/>
+        </w:numPr>
+        <w:spacing w:after="100"/>
+      </w:pPr>
+      <w:r>
+        <w:t xml:space="preserve">Enter a test email address in the 'Test Email Configuration' field</w:t>
+      </w:r>
+    </w:p>
+    <w:p>
+      <w:pPr>
+        <w:pStyle w:val="ListParagraph"/>
+        <w:numPr>
+          <w:ilvl w:val="1"/>
+          <w:numId w:val="1"/>
+        </w:numPr>
+        <w:spacing w:after="100"/>
+      </w:pPr>
+      <w:r>
+        <w:t xml:space="preserve">Click 'Send Test' to verify SMTP is working correctly</w:t>
+      </w:r>
+    </w:p>
+    <w:p>
+      <w:pPr>
+        <w:pStyle w:val="ListParagraph"/>
+        <w:numPr>
+          <w:ilvl w:val="0"/>
+          <w:numId w:val="2"/>
+        </w:numPr>
+        <w:spacing w:after="100"/>
+      </w:pPr>
+      <w:r>
         <w:t xml:space="preserve">Click 'Save Settings'</w:t>
-      </w:r>
-    </w:p>
-    <w:p>
-      <w:pPr>
-        <w:pStyle w:val="Heading2"/>
-        <w:spacing w:before="300" w:after="200"/>
-      </w:pPr>
-      <w:r>
-        <w:t xml:space="preserve">6.2 Telegram Notifications</w:t>
-      </w:r>
-    </w:p>
-    <w:p>
-      <w:pPr>
-        <w:spacing w:after="200"/>
-      </w:pPr>
-      <w:r>
-        <w:rPr>
-          <w:b w:val="false"/>
-          <w:bCs w:val="false"/>
-        </w:rPr>
-        <w:t xml:space="preserve">To receive notifications via Telegram:</w:t>
-      </w:r>
-    </w:p>
-    <w:p>
-      <w:pPr>
-        <w:pStyle w:val="ListParagraph"/>
-        <w:numPr>
-          <w:ilvl w:val="0"/>
-          <w:numId w:val="2"/>
-        </w:numPr>
-        <w:spacing w:after="100"/>
-      </w:pPr>
-      <w:r>
-        <w:t xml:space="preserve">Create a Telegram bot via @BotFather</w:t>
-      </w:r>
-    </w:p>
-    <w:p>
-      <w:pPr>
-        <w:pStyle w:val="ListParagraph"/>
-        <w:numPr>
-          <w:ilvl w:val="0"/>
-          <w:numId w:val="2"/>
-        </w:numPr>
-        <w:spacing w:after="100"/>
-      </w:pPr>
-      <w:r>
-        <w:t xml:space="preserve">Copy the bot token</w:t>
-      </w:r>
-    </w:p>
-    <w:p>
-      <w:pPr>
-        <w:pStyle w:val="ListParagraph"/>
-        <w:numPr>
-          <w:ilvl w:val="0"/>
-          <w:numId w:val="2"/>
-        </w:numPr>
-        <w:spacing w:after="100"/>
-      </w:pPr>
-      <w:r>
-        <w:t xml:space="preserve">Get your chat ID (use @userinfobot)</w:t>
-      </w:r>
-    </w:p>
-    <w:p>
-      <w:pPr>
-        <w:pStyle w:val="ListParagraph"/>
-        <w:numPr>
-          <w:ilvl w:val="0"/>
-          <w:numId w:val="2"/>
-        </w:numPr>
-        <w:spacing w:after="100"/>
-      </w:pPr>
-      <w:r>
-        <w:t xml:space="preserve">In Settings &gt; Notifications, enable Telegram</w:t>
-      </w:r>
-    </w:p>
-    <w:p>
-      <w:pPr>
-        <w:pStyle w:val="ListParagraph"/>
-        <w:numPr>
-          <w:ilvl w:val="0"/>
-          <w:numId w:val="2"/>
-        </w:numPr>
-        <w:spacing w:after="100"/>
-      </w:pPr>
-      <w:r>
-        <w:t xml:space="preserve">Paste the bot token and chat ID</w:t>
-      </w:r>
-    </w:p>
-    <w:p>
-      <w:pPr>
-        <w:pStyle w:val="ListParagraph"/>
-        <w:numPr>
-          <w:ilvl w:val="0"/>
-          <w:numId w:val="2"/>
-        </w:numPr>
-        <w:spacing w:after="100"/>
-      </w:pPr>
-      <w:r>
-        <w:t xml:space="preserve">Click 'Test' to verify the connection</w:t>
-      </w:r>
-    </w:p>
-    <w:p>
-      <w:pPr>
-        <w:pStyle w:val="ListParagraph"/>
-        <w:numPr>
-          <w:ilvl w:val="0"/>
-          <w:numId w:val="2"/>
-        </w:numPr>
-        <w:spacing w:after="100"/>
-      </w:pPr>
-      <w:r>
-        <w:t xml:space="preserve">Save your settings</w:t>
-      </w:r>
-    </w:p>
-    <w:p>
-      <w:r>
-        <w:br w:type="page"/>
-      </w:r>
-    </w:p>
-    <w:p>
-      <w:pPr>
-        <w:pStyle w:val="Heading1"/>
-        <w:spacing w:after="300"/>
-      </w:pPr>
-      <w:r>
-        <w:t xml:space="preserve">7. Reports and Analytics</w:t>
-      </w:r>
-    </w:p>
-    <w:p>
-      <w:pPr>
-        <w:pStyle w:val="Heading2"/>
-        <w:spacing w:after="200"/>
-      </w:pPr>
-      <w:r>
-        <w:t xml:space="preserve">7.1 Performance History</w:t>
-      </w:r>
-    </w:p>
-    <w:p>
-      <w:pPr>
-        <w:spacing w:after="200"/>
-      </w:pPr>
-      <w:r>
-        <w:rPr>
-          <w:b w:val="false"/>
-          <w:bCs w:val="false"/>
-        </w:rPr>
-        <w:t xml:space="preserve">View historical bandwidth and utilization data for any device:</w:t>
-      </w:r>
-    </w:p>
-    <w:p>
-      <w:pPr>
-        <w:pStyle w:val="ListParagraph"/>
-        <w:numPr>
-          <w:ilvl w:val="0"/>
-          <w:numId w:val="2"/>
-        </w:numPr>
-        <w:spacing w:after="100"/>
-      </w:pPr>
-      <w:r>
-        <w:t xml:space="preserve">Click on a device card to open the detail view</w:t>
-      </w:r>
-    </w:p>
-    <w:p>
-      <w:pPr>
-        <w:pStyle w:val="ListParagraph"/>
-        <w:numPr>
-          <w:ilvl w:val="0"/>
-          <w:numId w:val="2"/>
-        </w:numPr>
-        <w:spacing w:after="100"/>
-      </w:pPr>
-      <w:r>
-        <w:t xml:space="preserve">Select the 'History' tab</w:t>
-      </w:r>
-    </w:p>
-    <w:p>
-      <w:pPr>
-        <w:pStyle w:val="ListParagraph"/>
-        <w:numPr>
-          <w:ilvl w:val="0"/>
-          <w:numId w:val="2"/>
-        </w:numPr>
-        <w:spacing w:after="100"/>
-      </w:pPr>
-      <w:r>
-        <w:t xml:space="preserve">Choose the time range (1 hour, 24 hours, 7 days, 30 days)</w:t>
-      </w:r>
-    </w:p>
-    <w:p>
-      <w:pPr>
-        <w:pStyle w:val="ListParagraph"/>
-        <w:numPr>
-          <w:ilvl w:val="0"/>
-          <w:numId w:val="2"/>
-        </w:numPr>
-        <w:spacing w:after="100"/>
-      </w:pPr>
-      <w:r>
-        <w:t xml:space="preserve">View download/upload graphs and utilization trends</w:t>
-      </w:r>
-    </w:p>
-    <w:p>
-      <w:pPr>
-        <w:pStyle w:val="Heading2"/>
-        <w:spacing w:before="300" w:after="200"/>
-      </w:pPr>
-      <w:r>
-        <w:t xml:space="preserve">7.2 Availability Reports</w:t>
-      </w:r>
-    </w:p>
-    <w:p>
-      <w:pPr>
-        <w:spacing w:after="200"/>
-      </w:pPr>
-      <w:r>
-        <w:rPr>
-          <w:b w:val="false"/>
-          <w:bCs w:val="false"/>
-        </w:rPr>
-        <w:t xml:space="preserve">The system tracks device availability and generates monthly reports:</w:t>
-      </w:r>
-    </w:p>
-    <w:p>
-      <w:pPr>
-        <w:pStyle w:val="ListParagraph"/>
-        <w:numPr>
-          <w:ilvl w:val="0"/>
-          <w:numId w:val="1"/>
-        </w:numPr>
-        <w:spacing w:after="100"/>
-      </w:pPr>
-      <w:r>
-        <w:t xml:space="preserve">Current Month - Shows real-time availability percentage</w:t>
-      </w:r>
-    </w:p>
-    <w:p>
-      <w:pPr>
-        <w:pStyle w:val="ListParagraph"/>
-        <w:numPr>
-          <w:ilvl w:val="0"/>
-          <w:numId w:val="1"/>
-        </w:numPr>
-        <w:spacing w:after="100"/>
-      </w:pPr>
-      <w:r>
-        <w:t xml:space="preserve">Monthly History - View past months' availability</w:t>
-      </w:r>
-    </w:p>
-    <w:p>
-      <w:pPr>
-        <w:pStyle w:val="ListParagraph"/>
-        <w:numPr>
-          <w:ilvl w:val="0"/>
-          <w:numId w:val="1"/>
-        </w:numPr>
-        <w:spacing w:after="100"/>
-      </w:pPr>
-      <w:r>
-        <w:t xml:space="preserve">Annual Summary - Aggregated yearly availability data</w:t>
-      </w:r>
-    </w:p>
-    <w:p>
-      <w:pPr>
-        <w:spacing w:after="200"/>
-      </w:pPr>
-      <w:r>
-        <w:rPr>
-          <w:b w:val="false"/>
-          <w:bCs w:val="false"/>
-        </w:rPr>
-        <w:t xml:space="preserve">Availability resets at 11:59 PM on the last day of each month, with data archived for historical reference.</w:t>
-      </w:r>
-    </w:p>
-    <w:p>
-      <w:pPr>
-        <w:pStyle w:val="Heading2"/>
-        <w:spacing w:before="300" w:after="200"/>
-      </w:pPr>
-      <w:r>
-        <w:t xml:space="preserve">7.3 Activity Log</w:t>
-      </w:r>
-    </w:p>
-    <w:p>
-      <w:pPr>
-        <w:spacing w:after="200"/>
-      </w:pPr>
-      <w:r>
-        <w:rPr>
-          <w:b w:val="false"/>
-          <w:bCs w:val="false"/>
-        </w:rPr>
-        <w:t xml:space="preserve">The Activity Log records all system events:</w:t>
-      </w:r>
-    </w:p>
-    <w:p>
-      <w:pPr>
-        <w:pStyle w:val="ListParagraph"/>
-        <w:numPr>
-          <w:ilvl w:val="0"/>
-          <w:numId w:val="1"/>
-        </w:numPr>
-        <w:spacing w:after="100"/>
-      </w:pPr>
-      <w:r>
-        <w:t xml:space="preserve">Device status changes</w:t>
-      </w:r>
-    </w:p>
-    <w:p>
-      <w:pPr>
-        <w:pStyle w:val="ListParagraph"/>
-        <w:numPr>
-          <w:ilvl w:val="0"/>
-          <w:numId w:val="1"/>
-        </w:numPr>
-        <w:spacing w:after="100"/>
-      </w:pPr>
-      <w:r>
-        <w:t xml:space="preserve">Configuration modifications</w:t>
-      </w:r>
-    </w:p>
-    <w:p>
-      <w:pPr>
-        <w:pStyle w:val="ListParagraph"/>
-        <w:numPr>
-          <w:ilvl w:val="0"/>
-          <w:numId w:val="1"/>
-        </w:numPr>
-        <w:spacing w:after="100"/>
-      </w:pPr>
-      <w:r>
-        <w:t xml:space="preserve">User login/logout events</w:t>
-      </w:r>
-    </w:p>
-    <w:p>
-      <w:pPr>
-        <w:pStyle w:val="ListParagraph"/>
-        <w:numPr>
-          <w:ilvl w:val="0"/>
-          <w:numId w:val="1"/>
-        </w:numPr>
-        <w:spacing w:after="100"/>
-      </w:pPr>
-      <w:r>
-        <w:t xml:space="preserve">System alerts and notifications</w:t>
-      </w:r>
-    </w:p>
-    <w:p>
-      <w:pPr>
-        <w:spacing w:after="200"/>
-      </w:pPr>
-      <w:r>
-        <w:rPr>
-          <w:b w:val="false"/>
-          <w:bCs w:val="false"/>
-        </w:rPr>
-        <w:t xml:space="preserve">Access the Activity Log from the sidebar. Use filters to search by site, device, or date range.</w:t>
-      </w:r>
-    </w:p>
-    <w:p>
-      <w:pPr>
-        <w:pStyle w:val="Heading2"/>
-        <w:spacing w:before="300" w:after="200"/>
-      </w:pPr>
-      <w:r>
-        <w:t xml:space="preserve">7.4 Exporting Data</w:t>
-      </w:r>
-    </w:p>
-    <w:p>
-      <w:pPr>
-        <w:spacing w:after="200"/>
-      </w:pPr>
-      <w:r>
-        <w:rPr>
-          <w:b w:val="false"/>
-          <w:bCs w:val="false"/>
-        </w:rPr>
-        <w:t xml:space="preserve">Export device and performance data:</w:t>
-      </w:r>
-    </w:p>
-    <w:p>
-      <w:pPr>
-        <w:pStyle w:val="ListParagraph"/>
-        <w:numPr>
-          <w:ilvl w:val="0"/>
-          <w:numId w:val="2"/>
-        </w:numPr>
-        <w:spacing w:after="100"/>
-      </w:pPr>
-      <w:r>
-        <w:t xml:space="preserve">Navigate to Settings &gt; Import/Export</w:t>
-      </w:r>
-    </w:p>
-    <w:p>
-      <w:pPr>
-        <w:pStyle w:val="ListParagraph"/>
-        <w:numPr>
-          <w:ilvl w:val="0"/>
-          <w:numId w:val="2"/>
-        </w:numPr>
-        <w:spacing w:after="100"/>
-      </w:pPr>
-      <w:r>
-        <w:t xml:space="preserve">Select the data type to export:</w:t>
-      </w:r>
-    </w:p>
-    <w:p>
-      <w:pPr>
-        <w:pStyle w:val="ListParagraph"/>
-        <w:numPr>
-          <w:ilvl w:val="1"/>
-          <w:numId w:val="1"/>
-        </w:numPr>
-        <w:spacing w:after="100"/>
-      </w:pPr>
-      <w:r>
-        <w:t xml:space="preserve">Device List - All devices with current configuration</w:t>
-      </w:r>
-    </w:p>
-    <w:p>
-      <w:pPr>
-        <w:pStyle w:val="ListParagraph"/>
-        <w:numPr>
-          <w:ilvl w:val="1"/>
-          <w:numId w:val="1"/>
-        </w:numPr>
-        <w:spacing w:after="100"/>
-      </w:pPr>
-      <w:r>
-        <w:t xml:space="preserve">Performance Data - Historical metrics</w:t>
-      </w:r>
-    </w:p>
-    <w:p>
-      <w:pPr>
-        <w:pStyle w:val="ListParagraph"/>
-        <w:numPr>
-          <w:ilvl w:val="1"/>
-          <w:numId w:val="1"/>
-        </w:numPr>
-        <w:spacing w:after="100"/>
-      </w:pPr>
-      <w:r>
-        <w:t xml:space="preserve">Activity Logs - Event history</w:t>
-      </w:r>
-    </w:p>
-    <w:p>
-      <w:pPr>
-        <w:pStyle w:val="ListParagraph"/>
-        <w:numPr>
-          <w:ilvl w:val="0"/>
-          <w:numId w:val="2"/>
-        </w:numPr>
-        <w:spacing w:after="100"/>
-      </w:pPr>
-      <w:r>
-        <w:t xml:space="preserve">Choose format (CSV or Excel)</w:t>
-      </w:r>
-    </w:p>
-    <w:p>
-      <w:pPr>
-        <w:pStyle w:val="ListParagraph"/>
-        <w:numPr>
-          <w:ilvl w:val="0"/>
-          <w:numId w:val="2"/>
-        </w:numPr>
-        <w:spacing w:after="100"/>
-      </w:pPr>
-      <w:r>
-        <w:t xml:space="preserve">Click 'Export' to download</w:t>
-      </w:r>
-    </w:p>
-    <w:p>
-      <w:r>
-        <w:br w:type="page"/>
-      </w:r>
-    </w:p>
-    <w:p>
-      <w:pPr>
-        <w:pStyle w:val="Heading1"/>
-        <w:spacing w:after="300"/>
-      </w:pPr>
-      <w:r>
-        <w:t xml:space="preserve">8. Network Topology</w:t>
-      </w:r>
-    </w:p>
-    <w:p>
-      <w:pPr>
-        <w:spacing w:after="200"/>
-      </w:pPr>
-      <w:r>
-        <w:rPr>
-          <w:b w:val="false"/>
-          <w:bCs w:val="false"/>
-        </w:rPr>
-        <w:t xml:space="preserve">The Network Topology view provides a visual map of your network infrastructure:</w:t>
-      </w:r>
-    </w:p>
-    <w:p>
-      <w:pPr>
-        <w:pStyle w:val="ListParagraph"/>
-        <w:numPr>
-          <w:ilvl w:val="0"/>
-          <w:numId w:val="1"/>
-        </w:numPr>
-        <w:spacing w:after="100"/>
-      </w:pPr>
-      <w:r>
-        <w:t xml:space="preserve">Drag and drop devices to arrange the layout</w:t>
-      </w:r>
-    </w:p>
-    <w:p>
-      <w:pPr>
-        <w:pStyle w:val="ListParagraph"/>
-        <w:numPr>
-          <w:ilvl w:val="0"/>
-          <w:numId w:val="1"/>
-        </w:numPr>
-        <w:spacing w:after="100"/>
-      </w:pPr>
-      <w:r>
-        <w:t xml:space="preserve">Connect devices to show network relationships</w:t>
-      </w:r>
-    </w:p>
-    <w:p>
-      <w:pPr>
-        <w:pStyle w:val="ListParagraph"/>
-        <w:numPr>
-          <w:ilvl w:val="0"/>
-          <w:numId w:val="1"/>
-        </w:numPr>
-        <w:spacing w:after="100"/>
-      </w:pPr>
-      <w:r>
-        <w:t xml:space="preserve">Color-coded status indicators on each node</w:t>
-      </w:r>
-    </w:p>
-    <w:p>
-      <w:pPr>
-        <w:pStyle w:val="ListParagraph"/>
-        <w:numPr>
-          <w:ilvl w:val="0"/>
-          <w:numId w:val="1"/>
-        </w:numPr>
-        <w:spacing w:after="100"/>
-      </w:pPr>
-      <w:r>
-        <w:t xml:space="preserve">Click a device to view details or edit</w:t>
-      </w:r>
-    </w:p>
-    <w:p>
-      <w:pPr>
-        <w:pStyle w:val="ListParagraph"/>
-        <w:numPr>
-          <w:ilvl w:val="0"/>
-          <w:numId w:val="1"/>
-        </w:numPr>
-        <w:spacing w:after="100"/>
-      </w:pPr>
-      <w:r>
-        <w:t xml:space="preserve">Use the toolbar to add connections or export the diagram</w:t>
       </w:r>
     </w:p>
     <w:p>
@@ -2760,7 +2253,747 @@
           <w:i/>
           <w:iCs/>
         </w:rPr>
-        <w:t xml:space="preserve">Topology layouts are saved per user and persist across sessions.</w:t>
+        <w:t xml:space="preserve">SMTP must be configured with SMTP_HOST, SMTP_PORT, SMTP_USER, SMTP_PASS, and SMTP_FROM_EMAIL environment variables.</w:t>
+      </w:r>
+    </w:p>
+    <w:p>
+      <w:pPr>
+        <w:pStyle w:val="Heading2"/>
+        <w:spacing w:before="300" w:after="200"/>
+      </w:pPr>
+      <w:r>
+        <w:t xml:space="preserve">6.2 Telegram Notifications</w:t>
+      </w:r>
+    </w:p>
+    <w:p>
+      <w:pPr>
+        <w:spacing w:after="200"/>
+      </w:pPr>
+      <w:r>
+        <w:rPr>
+          <w:b w:val="false"/>
+          <w:bCs w:val="false"/>
+        </w:rPr>
+        <w:t xml:space="preserve">To receive notifications via Telegram:</w:t>
+      </w:r>
+    </w:p>
+    <w:p>
+      <w:pPr>
+        <w:pStyle w:val="ListParagraph"/>
+        <w:numPr>
+          <w:ilvl w:val="0"/>
+          <w:numId w:val="2"/>
+        </w:numPr>
+        <w:spacing w:after="100"/>
+      </w:pPr>
+      <w:r>
+        <w:t xml:space="preserve">Create a Telegram bot via @BotFather</w:t>
+      </w:r>
+    </w:p>
+    <w:p>
+      <w:pPr>
+        <w:pStyle w:val="ListParagraph"/>
+        <w:numPr>
+          <w:ilvl w:val="0"/>
+          <w:numId w:val="2"/>
+        </w:numPr>
+        <w:spacing w:after="100"/>
+      </w:pPr>
+      <w:r>
+        <w:t xml:space="preserve">Copy the bot token</w:t>
+      </w:r>
+    </w:p>
+    <w:p>
+      <w:pPr>
+        <w:pStyle w:val="ListParagraph"/>
+        <w:numPr>
+          <w:ilvl w:val="0"/>
+          <w:numId w:val="2"/>
+        </w:numPr>
+        <w:spacing w:after="100"/>
+      </w:pPr>
+      <w:r>
+        <w:t xml:space="preserve">Get your chat ID (use @userinfobot)</w:t>
+      </w:r>
+    </w:p>
+    <w:p>
+      <w:pPr>
+        <w:pStyle w:val="ListParagraph"/>
+        <w:numPr>
+          <w:ilvl w:val="0"/>
+          <w:numId w:val="2"/>
+        </w:numPr>
+        <w:spacing w:after="100"/>
+      </w:pPr>
+      <w:r>
+        <w:t xml:space="preserve">In Settings &gt; Notifications, enable Telegram</w:t>
+      </w:r>
+    </w:p>
+    <w:p>
+      <w:pPr>
+        <w:pStyle w:val="ListParagraph"/>
+        <w:numPr>
+          <w:ilvl w:val="0"/>
+          <w:numId w:val="2"/>
+        </w:numPr>
+        <w:spacing w:after="100"/>
+      </w:pPr>
+      <w:r>
+        <w:t xml:space="preserve">Paste the bot token and chat ID</w:t>
+      </w:r>
+    </w:p>
+    <w:p>
+      <w:pPr>
+        <w:pStyle w:val="ListParagraph"/>
+        <w:numPr>
+          <w:ilvl w:val="0"/>
+          <w:numId w:val="2"/>
+        </w:numPr>
+        <w:spacing w:after="100"/>
+      </w:pPr>
+      <w:r>
+        <w:t xml:space="preserve">Click 'Test' to verify the connection</w:t>
+      </w:r>
+    </w:p>
+    <w:p>
+      <w:pPr>
+        <w:pStyle w:val="ListParagraph"/>
+        <w:numPr>
+          <w:ilvl w:val="0"/>
+          <w:numId w:val="2"/>
+        </w:numPr>
+        <w:spacing w:after="100"/>
+      </w:pPr>
+      <w:r>
+        <w:t xml:space="preserve">Save your settings</w:t>
+      </w:r>
+    </w:p>
+    <w:p>
+      <w:r>
+        <w:br w:type="page"/>
+      </w:r>
+    </w:p>
+    <w:p>
+      <w:pPr>
+        <w:pStyle w:val="Heading1"/>
+        <w:spacing w:after="300"/>
+      </w:pPr>
+      <w:r>
+        <w:t xml:space="preserve">7. Reports and Analytics</w:t>
+      </w:r>
+    </w:p>
+    <w:p>
+      <w:pPr>
+        <w:pStyle w:val="Heading2"/>
+        <w:spacing w:after="200"/>
+      </w:pPr>
+      <w:r>
+        <w:t xml:space="preserve">7.1 Performance History</w:t>
+      </w:r>
+    </w:p>
+    <w:p>
+      <w:pPr>
+        <w:spacing w:after="200"/>
+      </w:pPr>
+      <w:r>
+        <w:rPr>
+          <w:b w:val="false"/>
+          <w:bCs w:val="false"/>
+        </w:rPr>
+        <w:t xml:space="preserve">View historical bandwidth and utilization data for any device:</w:t>
+      </w:r>
+    </w:p>
+    <w:p>
+      <w:pPr>
+        <w:pStyle w:val="ListParagraph"/>
+        <w:numPr>
+          <w:ilvl w:val="0"/>
+          <w:numId w:val="2"/>
+        </w:numPr>
+        <w:spacing w:after="100"/>
+      </w:pPr>
+      <w:r>
+        <w:t xml:space="preserve">Click on a device card to open the detail view</w:t>
+      </w:r>
+    </w:p>
+    <w:p>
+      <w:pPr>
+        <w:pStyle w:val="ListParagraph"/>
+        <w:numPr>
+          <w:ilvl w:val="0"/>
+          <w:numId w:val="2"/>
+        </w:numPr>
+        <w:spacing w:after="100"/>
+      </w:pPr>
+      <w:r>
+        <w:t xml:space="preserve">Select the 'History' tab</w:t>
+      </w:r>
+    </w:p>
+    <w:p>
+      <w:pPr>
+        <w:pStyle w:val="ListParagraph"/>
+        <w:numPr>
+          <w:ilvl w:val="0"/>
+          <w:numId w:val="2"/>
+        </w:numPr>
+        <w:spacing w:after="100"/>
+      </w:pPr>
+      <w:r>
+        <w:t xml:space="preserve">Choose the time range (1 hour, 24 hours, 7 days, 30 days)</w:t>
+      </w:r>
+    </w:p>
+    <w:p>
+      <w:pPr>
+        <w:pStyle w:val="ListParagraph"/>
+        <w:numPr>
+          <w:ilvl w:val="0"/>
+          <w:numId w:val="2"/>
+        </w:numPr>
+        <w:spacing w:after="100"/>
+      </w:pPr>
+      <w:r>
+        <w:t xml:space="preserve">View download/upload graphs and utilization trends</w:t>
+      </w:r>
+    </w:p>
+    <w:p>
+      <w:pPr>
+        <w:pStyle w:val="Heading2"/>
+        <w:spacing w:before="300" w:after="200"/>
+      </w:pPr>
+      <w:r>
+        <w:t xml:space="preserve">7.2 Availability Reports</w:t>
+      </w:r>
+    </w:p>
+    <w:p>
+      <w:pPr>
+        <w:spacing w:after="200"/>
+      </w:pPr>
+      <w:r>
+        <w:rPr>
+          <w:b w:val="false"/>
+          <w:bCs w:val="false"/>
+        </w:rPr>
+        <w:t xml:space="preserve">The system tracks device availability and generates monthly reports:</w:t>
+      </w:r>
+    </w:p>
+    <w:p>
+      <w:pPr>
+        <w:pStyle w:val="ListParagraph"/>
+        <w:numPr>
+          <w:ilvl w:val="0"/>
+          <w:numId w:val="1"/>
+        </w:numPr>
+        <w:spacing w:after="100"/>
+      </w:pPr>
+      <w:r>
+        <w:t xml:space="preserve">Current Month - Shows real-time availability percentage</w:t>
+      </w:r>
+    </w:p>
+    <w:p>
+      <w:pPr>
+        <w:pStyle w:val="ListParagraph"/>
+        <w:numPr>
+          <w:ilvl w:val="0"/>
+          <w:numId w:val="1"/>
+        </w:numPr>
+        <w:spacing w:after="100"/>
+      </w:pPr>
+      <w:r>
+        <w:t xml:space="preserve">Monthly History - View past months' availability</w:t>
+      </w:r>
+    </w:p>
+    <w:p>
+      <w:pPr>
+        <w:pStyle w:val="ListParagraph"/>
+        <w:numPr>
+          <w:ilvl w:val="0"/>
+          <w:numId w:val="1"/>
+        </w:numPr>
+        <w:spacing w:after="100"/>
+      </w:pPr>
+      <w:r>
+        <w:t xml:space="preserve">Annual Summary - Aggregated yearly availability data</w:t>
+      </w:r>
+    </w:p>
+    <w:p>
+      <w:pPr>
+        <w:spacing w:after="200"/>
+      </w:pPr>
+      <w:r>
+        <w:rPr>
+          <w:b w:val="false"/>
+          <w:bCs w:val="false"/>
+        </w:rPr>
+        <w:t xml:space="preserve">Availability resets at 11:59 PM on the last day of each month, with data archived for historical reference.</w:t>
+      </w:r>
+    </w:p>
+    <w:p>
+      <w:pPr>
+        <w:pStyle w:val="Heading2"/>
+        <w:spacing w:before="300" w:after="200"/>
+      </w:pPr>
+      <w:r>
+        <w:t xml:space="preserve">7.3 Activity Log</w:t>
+      </w:r>
+    </w:p>
+    <w:p>
+      <w:pPr>
+        <w:spacing w:after="200"/>
+      </w:pPr>
+      <w:r>
+        <w:rPr>
+          <w:b w:val="false"/>
+          <w:bCs w:val="false"/>
+        </w:rPr>
+        <w:t xml:space="preserve">The Activity Log records all system events:</w:t>
+      </w:r>
+    </w:p>
+    <w:p>
+      <w:pPr>
+        <w:pStyle w:val="ListParagraph"/>
+        <w:numPr>
+          <w:ilvl w:val="0"/>
+          <w:numId w:val="1"/>
+        </w:numPr>
+        <w:spacing w:after="100"/>
+      </w:pPr>
+      <w:r>
+        <w:t xml:space="preserve">Device status changes</w:t>
+      </w:r>
+    </w:p>
+    <w:p>
+      <w:pPr>
+        <w:pStyle w:val="ListParagraph"/>
+        <w:numPr>
+          <w:ilvl w:val="0"/>
+          <w:numId w:val="1"/>
+        </w:numPr>
+        <w:spacing w:after="100"/>
+      </w:pPr>
+      <w:r>
+        <w:t xml:space="preserve">Configuration modifications</w:t>
+      </w:r>
+    </w:p>
+    <w:p>
+      <w:pPr>
+        <w:pStyle w:val="ListParagraph"/>
+        <w:numPr>
+          <w:ilvl w:val="0"/>
+          <w:numId w:val="1"/>
+        </w:numPr>
+        <w:spacing w:after="100"/>
+      </w:pPr>
+      <w:r>
+        <w:t xml:space="preserve">User login/logout events</w:t>
+      </w:r>
+    </w:p>
+    <w:p>
+      <w:pPr>
+        <w:pStyle w:val="ListParagraph"/>
+        <w:numPr>
+          <w:ilvl w:val="0"/>
+          <w:numId w:val="1"/>
+        </w:numPr>
+        <w:spacing w:after="100"/>
+      </w:pPr>
+      <w:r>
+        <w:t xml:space="preserve">System alerts and notifications</w:t>
+      </w:r>
+    </w:p>
+    <w:p>
+      <w:pPr>
+        <w:spacing w:after="200"/>
+      </w:pPr>
+      <w:r>
+        <w:rPr>
+          <w:b w:val="false"/>
+          <w:bCs w:val="false"/>
+        </w:rPr>
+        <w:t xml:space="preserve">Access the Activity Log from the sidebar. Use filters to search by site, device, or date range.</w:t>
+      </w:r>
+    </w:p>
+    <w:p>
+      <w:pPr>
+        <w:pStyle w:val="Heading2"/>
+        <w:spacing w:before="300" w:after="200"/>
+      </w:pPr>
+      <w:r>
+        <w:t xml:space="preserve">7.4 Exporting Data</w:t>
+      </w:r>
+    </w:p>
+    <w:p>
+      <w:pPr>
+        <w:spacing w:after="200"/>
+      </w:pPr>
+      <w:r>
+        <w:rPr>
+          <w:b w:val="false"/>
+          <w:bCs w:val="false"/>
+        </w:rPr>
+        <w:t xml:space="preserve">Export device and performance data:</w:t>
+      </w:r>
+    </w:p>
+    <w:p>
+      <w:pPr>
+        <w:pStyle w:val="ListParagraph"/>
+        <w:numPr>
+          <w:ilvl w:val="0"/>
+          <w:numId w:val="2"/>
+        </w:numPr>
+        <w:spacing w:after="100"/>
+      </w:pPr>
+      <w:r>
+        <w:t xml:space="preserve">Navigate to Settings &gt; Import/Export</w:t>
+      </w:r>
+    </w:p>
+    <w:p>
+      <w:pPr>
+        <w:pStyle w:val="ListParagraph"/>
+        <w:numPr>
+          <w:ilvl w:val="0"/>
+          <w:numId w:val="2"/>
+        </w:numPr>
+        <w:spacing w:after="100"/>
+      </w:pPr>
+      <w:r>
+        <w:t xml:space="preserve">Select the data type to export:</w:t>
+      </w:r>
+    </w:p>
+    <w:p>
+      <w:pPr>
+        <w:pStyle w:val="ListParagraph"/>
+        <w:numPr>
+          <w:ilvl w:val="1"/>
+          <w:numId w:val="1"/>
+        </w:numPr>
+        <w:spacing w:after="100"/>
+      </w:pPr>
+      <w:r>
+        <w:t xml:space="preserve">Device List - All devices with current configuration</w:t>
+      </w:r>
+    </w:p>
+    <w:p>
+      <w:pPr>
+        <w:pStyle w:val="ListParagraph"/>
+        <w:numPr>
+          <w:ilvl w:val="1"/>
+          <w:numId w:val="1"/>
+        </w:numPr>
+        <w:spacing w:after="100"/>
+      </w:pPr>
+      <w:r>
+        <w:t xml:space="preserve">Performance Data - Historical metrics</w:t>
+      </w:r>
+    </w:p>
+    <w:p>
+      <w:pPr>
+        <w:pStyle w:val="ListParagraph"/>
+        <w:numPr>
+          <w:ilvl w:val="1"/>
+          <w:numId w:val="1"/>
+        </w:numPr>
+        <w:spacing w:after="100"/>
+      </w:pPr>
+      <w:r>
+        <w:t xml:space="preserve">Activity Logs - Event history</w:t>
+      </w:r>
+    </w:p>
+    <w:p>
+      <w:pPr>
+        <w:pStyle w:val="ListParagraph"/>
+        <w:numPr>
+          <w:ilvl w:val="0"/>
+          <w:numId w:val="2"/>
+        </w:numPr>
+        <w:spacing w:after="100"/>
+      </w:pPr>
+      <w:r>
+        <w:t xml:space="preserve">Choose format (CSV or Excel)</w:t>
+      </w:r>
+    </w:p>
+    <w:p>
+      <w:pPr>
+        <w:pStyle w:val="ListParagraph"/>
+        <w:numPr>
+          <w:ilvl w:val="0"/>
+          <w:numId w:val="2"/>
+        </w:numPr>
+        <w:spacing w:after="100"/>
+      </w:pPr>
+      <w:r>
+        <w:t xml:space="preserve">Click 'Export' to download</w:t>
+      </w:r>
+    </w:p>
+    <w:p>
+      <w:r>
+        <w:br w:type="page"/>
+      </w:r>
+    </w:p>
+    <w:p>
+      <w:pPr>
+        <w:pStyle w:val="Heading1"/>
+        <w:spacing w:after="300"/>
+      </w:pPr>
+      <w:r>
+        <w:t xml:space="preserve">8. Network Topology</w:t>
+      </w:r>
+    </w:p>
+    <w:p>
+      <w:pPr>
+        <w:pStyle w:val="Heading2"/>
+        <w:spacing w:after="200"/>
+      </w:pPr>
+      <w:r>
+        <w:t xml:space="preserve">8.1 Network Map View</w:t>
+      </w:r>
+    </w:p>
+    <w:p>
+      <w:pPr>
+        <w:spacing w:after="200"/>
+      </w:pPr>
+      <w:r>
+        <w:rPr>
+          <w:b w:val="false"/>
+          <w:bCs w:val="false"/>
+        </w:rPr>
+        <w:t xml:space="preserve">The Network Map provides a visual overview of all sites and devices:</w:t>
+      </w:r>
+    </w:p>
+    <w:p>
+      <w:pPr>
+        <w:pStyle w:val="ListParagraph"/>
+        <w:numPr>
+          <w:ilvl w:val="0"/>
+          <w:numId w:val="1"/>
+        </w:numPr>
+        <w:spacing w:after="100"/>
+      </w:pPr>
+      <w:r>
+        <w:t xml:space="preserve">Sites displayed as columns with device status counts</w:t>
+      </w:r>
+    </w:p>
+    <w:p>
+      <w:pPr>
+        <w:pStyle w:val="ListParagraph"/>
+        <w:numPr>
+          <w:ilvl w:val="0"/>
+          <w:numId w:val="1"/>
+        </w:numPr>
+        <w:spacing w:after="100"/>
+      </w:pPr>
+      <w:r>
+        <w:t xml:space="preserve">Color-coded status indicators (green=online, red=offline, blue=recovering)</w:t>
+      </w:r>
+    </w:p>
+    <w:p>
+      <w:pPr>
+        <w:pStyle w:val="ListParagraph"/>
+        <w:numPr>
+          <w:ilvl w:val="0"/>
+          <w:numId w:val="1"/>
+        </w:numPr>
+        <w:spacing w:after="100"/>
+      </w:pPr>
+      <w:r>
+        <w:t xml:space="preserve">Real-time bandwidth utilization bars on each device</w:t>
+      </w:r>
+    </w:p>
+    <w:p>
+      <w:pPr>
+        <w:pStyle w:val="ListParagraph"/>
+        <w:numPr>
+          <w:ilvl w:val="0"/>
+          <w:numId w:val="1"/>
+        </w:numPr>
+        <w:spacing w:after="100"/>
+      </w:pPr>
+      <w:r>
+        <w:t xml:space="preserve">Click a site column to navigate to that site's device list</w:t>
+      </w:r>
+    </w:p>
+    <w:p>
+      <w:pPr>
+        <w:pStyle w:val="ListParagraph"/>
+        <w:numPr>
+          <w:ilvl w:val="0"/>
+          <w:numId w:val="1"/>
+        </w:numPr>
+        <w:spacing w:after="100"/>
+      </w:pPr>
+      <w:r>
+        <w:t xml:space="preserve">Toggle between Grid and Horizontal layout modes</w:t>
+      </w:r>
+    </w:p>
+    <w:p>
+      <w:pPr>
+        <w:pStyle w:val="ListParagraph"/>
+        <w:numPr>
+          <w:ilvl w:val="0"/>
+          <w:numId w:val="1"/>
+        </w:numPr>
+        <w:spacing w:after="100"/>
+      </w:pPr>
+      <w:r>
+        <w:t xml:space="preserve">Bottom status bar shows total Online/Offline/Recovering/Hotspot Users counts</w:t>
+      </w:r>
+    </w:p>
+    <w:p>
+      <w:pPr>
+        <w:pStyle w:val="ListParagraph"/>
+        <w:numPr>
+          <w:ilvl w:val="0"/>
+          <w:numId w:val="1"/>
+        </w:numPr>
+        <w:spacing w:after="100"/>
+      </w:pPr>
+      <w:r>
+        <w:t xml:space="preserve">Live clock displays current date and time</w:t>
+      </w:r>
+    </w:p>
+    <w:p>
+      <w:pPr>
+        <w:pStyle w:val="Heading2"/>
+        <w:spacing w:before="300" w:after="200"/>
+      </w:pPr>
+      <w:r>
+        <w:t xml:space="preserve">8.2 Kiosk Mode</w:t>
+      </w:r>
+    </w:p>
+    <w:p>
+      <w:pPr>
+        <w:spacing w:after="200"/>
+      </w:pPr>
+      <w:r>
+        <w:rPr>
+          <w:b w:val="false"/>
+          <w:bCs w:val="false"/>
+        </w:rPr>
+        <w:t xml:space="preserve">Kiosk mode provides a full-screen Network Map display ideal for wall-mounted monitors and NOC displays:</w:t>
+      </w:r>
+    </w:p>
+    <w:p>
+      <w:pPr>
+        <w:pStyle w:val="ListParagraph"/>
+        <w:numPr>
+          <w:ilvl w:val="0"/>
+          <w:numId w:val="2"/>
+        </w:numPr>
+        <w:spacing w:after="100"/>
+      </w:pPr>
+      <w:r>
+        <w:t xml:space="preserve">Access kiosk mode by navigating to /kiosk in your browser</w:t>
+      </w:r>
+    </w:p>
+    <w:p>
+      <w:pPr>
+        <w:pStyle w:val="ListParagraph"/>
+        <w:numPr>
+          <w:ilvl w:val="0"/>
+          <w:numId w:val="2"/>
+        </w:numPr>
+        <w:spacing w:after="100"/>
+      </w:pPr>
+      <w:r>
+        <w:t xml:space="preserve">The view fills the entire screen without sidebar or header</w:t>
+      </w:r>
+    </w:p>
+    <w:p>
+      <w:pPr>
+        <w:pStyle w:val="ListParagraph"/>
+        <w:numPr>
+          <w:ilvl w:val="0"/>
+          <w:numId w:val="2"/>
+        </w:numPr>
+        <w:spacing w:after="100"/>
+      </w:pPr>
+      <w:r>
+        <w:t xml:space="preserve">No authentication required for kiosk access</w:t>
+      </w:r>
+    </w:p>
+    <w:p>
+      <w:pPr>
+        <w:pStyle w:val="ListParagraph"/>
+        <w:numPr>
+          <w:ilvl w:val="0"/>
+          <w:numId w:val="2"/>
+        </w:numPr>
+        <w:spacing w:after="100"/>
+      </w:pPr>
+      <w:r>
+        <w:t xml:space="preserve">Automatically refreshes device data every 2 seconds</w:t>
+      </w:r>
+    </w:p>
+    <w:p>
+      <w:pPr>
+        <w:spacing w:after="200"/>
+      </w:pPr>
+      <w:r>
+        <w:rPr>
+          <w:b w:val="false"/>
+          <w:bCs w:val="false"/>
+        </w:rPr>
+        <w:t xml:space="preserve">Browser Kiosk Mode Setup:</w:t>
+      </w:r>
+    </w:p>
+    <w:p>
+      <w:pPr>
+        <w:pStyle w:val="ListParagraph"/>
+        <w:numPr>
+          <w:ilvl w:val="0"/>
+          <w:numId w:val="1"/>
+        </w:numPr>
+        <w:spacing w:after="100"/>
+      </w:pPr>
+      <w:r>
+        <w:t xml:space="preserve">Chrome: Press F11 for full-screen, or launch with --kiosk flag</w:t>
+      </w:r>
+    </w:p>
+    <w:p>
+      <w:pPr>
+        <w:pStyle w:val="ListParagraph"/>
+        <w:numPr>
+          <w:ilvl w:val="0"/>
+          <w:numId w:val="1"/>
+        </w:numPr>
+        <w:spacing w:after="100"/>
+      </w:pPr>
+      <w:r>
+        <w:t xml:space="preserve">Firefox: Press F11 for full-screen mode</w:t>
+      </w:r>
+    </w:p>
+    <w:p>
+      <w:pPr>
+        <w:pStyle w:val="ListParagraph"/>
+        <w:numPr>
+          <w:ilvl w:val="0"/>
+          <w:numId w:val="1"/>
+        </w:numPr>
+        <w:spacing w:after="100"/>
+      </w:pPr>
+      <w:r>
+        <w:t xml:space="preserve">Edge: Press F11 or use Settings &gt; Full Screen</w:t>
+      </w:r>
+    </w:p>
+    <w:p>
+      <w:pPr>
+        <w:spacing w:after="200" w:before="100"/>
+        <w:ind w:left="360"/>
+      </w:pPr>
+      <w:r>
+        <w:rPr>
+          <w:b/>
+          <w:bCs/>
+          <w:i/>
+          <w:iCs/>
+        </w:rPr>
+        <w:t xml:space="preserve">Note: </w:t>
+      </w:r>
+      <w:r>
+        <w:rPr>
+          <w:i/>
+          <w:iCs/>
+        </w:rPr>
+        <w:t xml:space="preserve">For dedicated kiosk displays, configure your browser to auto-start in kiosk mode pointing to /kiosk URL.</w:t>
       </w:r>
     </w:p>
     <w:p>

</xml_diff>

<commit_message>
Add summary cards to the network map kiosk view
Update the KioskMap component to display summary cards for total devices, online/stable devices, and critical/recovering devices. Also update the operational manual documentation to reflect these changes.

Replit-Commit-Author: Agent
Replit-Commit-Session-Id: 386c8034-9b4b-4cb4-8c3b-86f8e48192fd
Replit-Commit-Checkpoint-Type: full_checkpoint
Replit-Commit-Event-Id: 57a79adc-0c2f-4651-88a5-1a401239f72c
Replit-Commit-Screenshot-Url: https://storage.googleapis.com/screenshot-production-us-central1/939ffc28-e017-4743-a9d6-4d9885227ecf/386c8034-9b4b-4cb4-8c3b-86f8e48192fd/TCfEkeR
Replit-Helium-Checkpoint-Created: true
</commit_message>
<xml_diff>
--- a/Network_Monitor_Operational_Manual.docx
+++ b/Network_Monitor_Operational_Manual.docx
@@ -2921,6 +2921,57 @@
       </w:pPr>
       <w:r>
         <w:t xml:space="preserve">Automatically refreshes device data every 2 seconds</w:t>
+      </w:r>
+    </w:p>
+    <w:p>
+      <w:pPr>
+        <w:spacing w:after="200"/>
+      </w:pPr>
+      <w:r>
+        <w:rPr>
+          <w:b w:val="false"/>
+          <w:bCs w:val="false"/>
+        </w:rPr>
+        <w:t xml:space="preserve">Summary Cards at the top display:</w:t>
+      </w:r>
+    </w:p>
+    <w:p>
+      <w:pPr>
+        <w:pStyle w:val="ListParagraph"/>
+        <w:numPr>
+          <w:ilvl w:val="0"/>
+          <w:numId w:val="1"/>
+        </w:numPr>
+        <w:spacing w:after="100"/>
+      </w:pPr>
+      <w:r>
+        <w:t xml:space="preserve">Total Devices - Count of all monitored devices with activity icon</w:t>
+      </w:r>
+    </w:p>
+    <w:p>
+      <w:pPr>
+        <w:pStyle w:val="ListParagraph"/>
+        <w:numPr>
+          <w:ilvl w:val="0"/>
+          <w:numId w:val="1"/>
+        </w:numPr>
+        <w:spacing w:after="100"/>
+      </w:pPr>
+      <w:r>
+        <w:t xml:space="preserve">Online &amp; Stable - Count of devices currently online (green indicator)</w:t>
+      </w:r>
+    </w:p>
+    <w:p>
+      <w:pPr>
+        <w:pStyle w:val="ListParagraph"/>
+        <w:numPr>
+          <w:ilvl w:val="0"/>
+          <w:numId w:val="1"/>
+        </w:numPr>
+        <w:spacing w:after="100"/>
+      </w:pPr>
+      <w:r>
+        <w:t xml:space="preserve">Critical / Recovering - Count of offline or recovering devices (red indicator)</w:t>
       </w:r>
     </w:p>
     <w:p>

</xml_diff>

<commit_message>
Add option to restart onboarding tour and improve accessibility
Update operational manual with new features, add a "Restart Tour" option to the MainMenu, and improve accessibility for the Onboarding component by adding ARIA labels.

Replit-Commit-Author: Agent
Replit-Commit-Session-Id: 386c8034-9b4b-4cb4-8c3b-86f8e48192fd
Replit-Commit-Checkpoint-Type: intermediate_checkpoint
Replit-Commit-Event-Id: 66e33244-1b5e-4a63-bb88-fc85d88b18d9
Replit-Commit-Screenshot-Url: https://storage.googleapis.com/screenshot-production-us-central1/939ffc28-e017-4743-a9d6-4d9885227ecf/386c8034-9b4b-4cb4-8c3b-86f8e48192fd/TCfEkeR
Replit-Helium-Checkpoint-Created: true
</commit_message>
<xml_diff>
--- a/Network_Monitor_Operational_Manual.docx
+++ b/Network_Monitor_Operational_Manual.docx
@@ -890,6 +890,127 @@
       </w:pPr>
       <w:r>
         <w:t xml:space="preserve">Availability Percentage - Uptime tracking for each device</w:t>
+      </w:r>
+    </w:p>
+    <w:p>
+      <w:pPr>
+        <w:pStyle w:val="ListParagraph"/>
+        <w:numPr>
+          <w:ilvl w:val="0"/>
+          <w:numId w:val="1"/>
+        </w:numPr>
+        <w:spacing w:after="100"/>
+      </w:pPr>
+      <w:r>
+        <w:t xml:space="preserve">Theme Toggle - Switch between light and dark modes using the sun/moon icon</w:t>
+      </w:r>
+    </w:p>
+    <w:p>
+      <w:pPr>
+        <w:pStyle w:val="ListParagraph"/>
+        <w:numPr>
+          <w:ilvl w:val="0"/>
+          <w:numId w:val="1"/>
+        </w:numPr>
+        <w:spacing w:after="100"/>
+      </w:pPr>
+      <w:r>
+        <w:t xml:space="preserve">Copy IP Address - Click any device IP to copy it to your clipboard</w:t>
+      </w:r>
+    </w:p>
+    <w:p>
+      <w:pPr>
+        <w:pStyle w:val="Heading2"/>
+        <w:spacing w:before="300" w:after="200"/>
+      </w:pPr>
+      <w:r>
+        <w:t xml:space="preserve">2.4 New User Onboarding</w:t>
+      </w:r>
+    </w:p>
+    <w:p>
+      <w:pPr>
+        <w:spacing w:after="200"/>
+      </w:pPr>
+      <w:r>
+        <w:rPr>
+          <w:b w:val="false"/>
+          <w:bCs w:val="false"/>
+        </w:rPr>
+        <w:t xml:space="preserve">First-time users are presented with an interactive onboarding tour that introduces key features:</w:t>
+      </w:r>
+    </w:p>
+    <w:p>
+      <w:pPr>
+        <w:pStyle w:val="ListParagraph"/>
+        <w:numPr>
+          <w:ilvl w:val="0"/>
+          <w:numId w:val="1"/>
+        </w:numPr>
+        <w:spacing w:after="100"/>
+      </w:pPr>
+      <w:r>
+        <w:t xml:space="preserve">Progress bar shows your journey through the tour steps</w:t>
+      </w:r>
+    </w:p>
+    <w:p>
+      <w:pPr>
+        <w:pStyle w:val="ListParagraph"/>
+        <w:numPr>
+          <w:ilvl w:val="0"/>
+          <w:numId w:val="1"/>
+        </w:numPr>
+        <w:spacing w:after="100"/>
+      </w:pPr>
+      <w:r>
+        <w:t xml:space="preserve">Navigate using Next/Back buttons or click the step dots</w:t>
+      </w:r>
+    </w:p>
+    <w:p>
+      <w:pPr>
+        <w:pStyle w:val="ListParagraph"/>
+        <w:numPr>
+          <w:ilvl w:val="0"/>
+          <w:numId w:val="1"/>
+        </w:numPr>
+        <w:spacing w:after="100"/>
+      </w:pPr>
+      <w:r>
+        <w:t xml:space="preserve">Skip the tour at any time using the X button</w:t>
+      </w:r>
+    </w:p>
+    <w:p>
+      <w:pPr>
+        <w:pStyle w:val="ListParagraph"/>
+        <w:numPr>
+          <w:ilvl w:val="0"/>
+          <w:numId w:val="1"/>
+        </w:numPr>
+        <w:spacing w:after="100"/>
+      </w:pPr>
+      <w:r>
+        <w:t xml:space="preserve">Restart the tour from the main menu under 'Restart Tour'</w:t>
+      </w:r>
+    </w:p>
+    <w:p>
+      <w:pPr>
+        <w:spacing w:after="200" w:before="100"/>
+        <w:ind w:left="360"/>
+      </w:pPr>
+      <w:r>
+        <w:rPr>
+          <w:b/>
+          <w:bCs/>
+          <w:i/>
+          <w:iCs/>
+        </w:rPr>
+        <w:t xml:space="preserve">Note: </w:t>
+      </w:r>
+      <w:r>
+        <w:rPr>
+          <w:i/>
+          <w:iCs/>
+        </w:rPr>
+        <w:t xml:space="preserve">The onboarding tour covers device management, notifications, Network Map, and user roles.</w:t>
       </w:r>
     </w:p>
     <w:p>

</xml_diff>

<commit_message>
Update application name to SceptView Network Monitor across all files
Replace all instances of "Network Monitor" with "SceptView Network Monitor" in frontend components, backend services, documentation, and HTML titles.

Replit-Commit-Author: Agent
Replit-Commit-Session-Id: 386c8034-9b4b-4cb4-8c3b-86f8e48192fd
Replit-Commit-Checkpoint-Type: full_checkpoint
Replit-Commit-Event-Id: f34adbf4-f36e-438e-ae5b-f40e283c8504
Replit-Commit-Screenshot-Url: https://storage.googleapis.com/screenshot-production-us-central1/939ffc28-e017-4743-a9d6-4d9885227ecf/386c8034-9b4b-4cb4-8c3b-86f8e48192fd/MwNgqiz
Replit-Helium-Checkpoint-Created: true
</commit_message>
<xml_diff>
--- a/Network_Monitor_Operational_Manual.docx
+++ b/Network_Monitor_Operational_Manual.docx
@@ -14,7 +14,7 @@
           <w:sz w:val="56"/>
           <w:szCs w:val="56"/>
         </w:rPr>
-        <w:t xml:space="preserve">Network Monitor Dashboard</w:t>
+        <w:t xml:space="preserve">SceptView Network Monitor</w:t>
       </w:r>
     </w:p>
     <w:p>
@@ -55,7 +55,7 @@
           <w:sz w:val="24"/>
           <w:szCs w:val="24"/>
         </w:rPr>
-        <w:t xml:space="preserve">January 8, 2026</w:t>
+        <w:t xml:space="preserve">January 11, 2026</w:t>
       </w:r>
     </w:p>
     <w:p>
@@ -123,7 +123,7 @@
           <w:b w:val="false"/>
           <w:bCs w:val="false"/>
         </w:rPr>
-        <w:t xml:space="preserve">The Network Monitor Dashboard is a real-time SNMP network monitoring solution designed to track device status and bandwidth utilization across multiple sites. It provides comprehensive visibility into network health through live status indicators, bandwidth gauges, and historical performance data.</w:t>
+        <w:t xml:space="preserve">SceptView Network Monitor is a real-time SNMP network monitoring solution designed to track device status and bandwidth utilization across multiple sites. It provides comprehensive visibility into network health through live status indicators, bandwidth gauges, and historical performance data.</w:t>
       </w:r>
     </w:p>
     <w:p>

</xml_diff>

<commit_message>
Enhance network map visualization and interface monitoring capabilities
Implement device link visualization and management features, including API endpoints, UI components, and backend storage. Update interface availability tracking and introduce new schema definitions for device links and interface availability. Refactor NetworkMap component to display link status and traffic, and update the operational manual to document these new features.

Replit-Commit-Author: Agent
Replit-Commit-Session-Id: 386c8034-9b4b-4cb4-8c3b-86f8e48192fd
Replit-Commit-Checkpoint-Type: intermediate_checkpoint
Replit-Commit-Event-Id: bd169001-ae44-4948-a50b-565f857752ca
Replit-Commit-Screenshot-Url: https://storage.googleapis.com/screenshot-production-us-central1/939ffc28-e017-4743-a9d6-4d9885227ecf/386c8034-9b4b-4cb4-8c3b-86f8e48192fd/zycfx9n
Replit-Helium-Checkpoint-Created: true
</commit_message>
<xml_diff>
--- a/Network_Monitor_Operational_Manual.docx
+++ b/Network_Monitor_Operational_Manual.docx
@@ -55,7 +55,7 @@
           <w:sz w:val="24"/>
           <w:szCs w:val="24"/>
         </w:rPr>
-        <w:t xml:space="preserve">January 11, 2026</w:t>
+        <w:t xml:space="preserve">January 13, 2026</w:t>
       </w:r>
     </w:p>
     <w:p>
@@ -3166,6 +3166,513 @@
           <w:iCs/>
         </w:rPr>
         <w:t xml:space="preserve">For dedicated kiosk displays, configure your browser to auto-start in kiosk mode pointing to /kiosk URL.</w:t>
+      </w:r>
+    </w:p>
+    <w:p>
+      <w:pPr>
+        <w:pStyle w:val="Heading2"/>
+        <w:spacing w:before="300" w:after="200"/>
+      </w:pPr>
+      <w:r>
+        <w:t xml:space="preserve">8.3 Device Links and Connections</w:t>
+      </w:r>
+    </w:p>
+    <w:p>
+      <w:pPr>
+        <w:spacing w:after="200"/>
+      </w:pPr>
+      <w:r>
+        <w:rPr>
+          <w:b w:val="false"/>
+          <w:bCs w:val="false"/>
+        </w:rPr>
+        <w:t xml:space="preserve">Device Links allow you to visualize network connections between devices:</w:t>
+      </w:r>
+    </w:p>
+    <w:p>
+      <w:pPr>
+        <w:pStyle w:val="ListParagraph"/>
+        <w:numPr>
+          <w:ilvl w:val="0"/>
+          <w:numId w:val="1"/>
+        </w:numPr>
+        <w:spacing w:after="100"/>
+      </w:pPr>
+      <w:r>
+        <w:t xml:space="preserve">Links show real-time traffic flow between connected devices</w:t>
+      </w:r>
+    </w:p>
+    <w:p>
+      <w:pPr>
+        <w:pStyle w:val="ListParagraph"/>
+        <w:numPr>
+          <w:ilvl w:val="0"/>
+          <w:numId w:val="1"/>
+        </w:numPr>
+        <w:spacing w:after="100"/>
+      </w:pPr>
+      <w:r>
+        <w:t xml:space="preserve">Color-coded status: green (online), red (offline), blue (recovering), orange (degraded)</w:t>
+      </w:r>
+    </w:p>
+    <w:p>
+      <w:pPr>
+        <w:pStyle w:val="ListParagraph"/>
+        <w:numPr>
+          <w:ilvl w:val="0"/>
+          <w:numId w:val="1"/>
+        </w:numPr>
+        <w:spacing w:after="100"/>
+      </w:pPr>
+      <w:r>
+        <w:t xml:space="preserve">Animated indicators show current traffic utilization</w:t>
+      </w:r>
+    </w:p>
+    <w:p>
+      <w:pPr>
+        <w:pStyle w:val="ListParagraph"/>
+        <w:numPr>
+          <w:ilvl w:val="0"/>
+          <w:numId w:val="1"/>
+        </w:numPr>
+        <w:spacing w:after="100"/>
+      </w:pPr>
+      <w:r>
+        <w:t xml:space="preserve">Traffic displayed in Mbps with utilization percentage</w:t>
+      </w:r>
+    </w:p>
+    <w:p>
+      <w:pPr>
+        <w:spacing w:after="200"/>
+      </w:pPr>
+      <w:r>
+        <w:rPr>
+          <w:b w:val="false"/>
+          <w:bCs w:val="false"/>
+        </w:rPr>
+        <w:t xml:space="preserve">Managing Device Links:</w:t>
+      </w:r>
+    </w:p>
+    <w:p>
+      <w:pPr>
+        <w:pStyle w:val="ListParagraph"/>
+        <w:numPr>
+          <w:ilvl w:val="0"/>
+          <w:numId w:val="2"/>
+        </w:numPr>
+        <w:spacing w:after="100"/>
+      </w:pPr>
+      <w:r>
+        <w:t xml:space="preserve">Navigate to Network Map from the sidebar</w:t>
+      </w:r>
+    </w:p>
+    <w:p>
+      <w:pPr>
+        <w:pStyle w:val="ListParagraph"/>
+        <w:numPr>
+          <w:ilvl w:val="0"/>
+          <w:numId w:val="2"/>
+        </w:numPr>
+        <w:spacing w:after="100"/>
+      </w:pPr>
+      <w:r>
+        <w:t xml:space="preserve">Click 'Manage Links' button to open link management</w:t>
+      </w:r>
+    </w:p>
+    <w:p>
+      <w:pPr>
+        <w:pStyle w:val="ListParagraph"/>
+        <w:numPr>
+          <w:ilvl w:val="0"/>
+          <w:numId w:val="2"/>
+        </w:numPr>
+        <w:spacing w:after="100"/>
+      </w:pPr>
+      <w:r>
+        <w:t xml:space="preserve">To create a link:</w:t>
+      </w:r>
+    </w:p>
+    <w:p>
+      <w:pPr>
+        <w:pStyle w:val="ListParagraph"/>
+        <w:numPr>
+          <w:ilvl w:val="1"/>
+          <w:numId w:val="1"/>
+        </w:numPr>
+        <w:spacing w:after="100"/>
+      </w:pPr>
+      <w:r>
+        <w:t xml:space="preserve">Select the source device from the dropdown</w:t>
+      </w:r>
+    </w:p>
+    <w:p>
+      <w:pPr>
+        <w:pStyle w:val="ListParagraph"/>
+        <w:numPr>
+          <w:ilvl w:val="1"/>
+          <w:numId w:val="1"/>
+        </w:numPr>
+        <w:spacing w:after="100"/>
+      </w:pPr>
+      <w:r>
+        <w:t xml:space="preserve">Select the target device from the dropdown</w:t>
+      </w:r>
+    </w:p>
+    <w:p>
+      <w:pPr>
+        <w:pStyle w:val="ListParagraph"/>
+        <w:numPr>
+          <w:ilvl w:val="1"/>
+          <w:numId w:val="1"/>
+        </w:numPr>
+        <w:spacing w:after="100"/>
+      </w:pPr>
+      <w:r>
+        <w:t xml:space="preserve">Optionally enter a label (e.g., 'Fiber Uplink')</w:t>
+      </w:r>
+    </w:p>
+    <w:p>
+      <w:pPr>
+        <w:pStyle w:val="ListParagraph"/>
+        <w:numPr>
+          <w:ilvl w:val="1"/>
+          <w:numId w:val="1"/>
+        </w:numPr>
+        <w:spacing w:after="100"/>
+      </w:pPr>
+      <w:r>
+        <w:t xml:space="preserve">Set the bandwidth capacity in Mbps</w:t>
+      </w:r>
+    </w:p>
+    <w:p>
+      <w:pPr>
+        <w:pStyle w:val="ListParagraph"/>
+        <w:numPr>
+          <w:ilvl w:val="1"/>
+          <w:numId w:val="1"/>
+        </w:numPr>
+        <w:spacing w:after="100"/>
+      </w:pPr>
+      <w:r>
+        <w:t xml:space="preserve">Click 'Create Link'</w:t>
+      </w:r>
+    </w:p>
+    <w:p>
+      <w:pPr>
+        <w:spacing w:after="200"/>
+      </w:pPr>
+      <w:r>
+        <w:rPr>
+          <w:b w:val="false"/>
+          <w:bCs w:val="false"/>
+        </w:rPr>
+        <w:t xml:space="preserve">Auto-Discovery Feature:</w:t>
+      </w:r>
+    </w:p>
+    <w:p>
+      <w:pPr>
+        <w:pStyle w:val="ListParagraph"/>
+        <w:numPr>
+          <w:ilvl w:val="0"/>
+          <w:numId w:val="1"/>
+        </w:numPr>
+        <w:spacing w:after="100"/>
+      </w:pPr>
+      <w:r>
+        <w:t xml:space="preserve">Click 'Auto-Discover' to automatically detect device connections</w:t>
+      </w:r>
+    </w:p>
+    <w:p>
+      <w:pPr>
+        <w:pStyle w:val="ListParagraph"/>
+        <w:numPr>
+          <w:ilvl w:val="0"/>
+          <w:numId w:val="1"/>
+        </w:numPr>
+        <w:spacing w:after="100"/>
+      </w:pPr>
+      <w:r>
+        <w:t xml:space="preserve">Uses network topology heuristics (routers, switches, APs hierarchy)</w:t>
+      </w:r>
+    </w:p>
+    <w:p>
+      <w:pPr>
+        <w:pStyle w:val="ListParagraph"/>
+        <w:numPr>
+          <w:ilvl w:val="0"/>
+          <w:numId w:val="1"/>
+        </w:numPr>
+        <w:spacing w:after="100"/>
+      </w:pPr>
+      <w:r>
+        <w:t xml:space="preserve">Supports LLDP/CDP discovery when available on devices</w:t>
+      </w:r>
+    </w:p>
+    <w:p>
+      <w:pPr>
+        <w:spacing w:after="200" w:before="100"/>
+        <w:ind w:left="360"/>
+      </w:pPr>
+      <w:r>
+        <w:rPr>
+          <w:b/>
+          <w:bCs/>
+          <w:i/>
+          <w:iCs/>
+        </w:rPr>
+        <w:t xml:space="preserve">Note: </w:t>
+      </w:r>
+      <w:r>
+        <w:rPr>
+          <w:i/>
+          <w:iCs/>
+        </w:rPr>
+        <w:t xml:space="preserve">Auto-discovery creates links based on device types and network topology. Review and adjust the discovered links as needed.</w:t>
+      </w:r>
+    </w:p>
+    <w:p>
+      <w:pPr>
+        <w:pStyle w:val="Heading2"/>
+        <w:spacing w:before="300" w:after="200"/>
+      </w:pPr>
+      <w:r>
+        <w:t xml:space="preserve">8.4 Interface Availability Tracking</w:t>
+      </w:r>
+    </w:p>
+    <w:p>
+      <w:pPr>
+        <w:spacing w:after="200"/>
+      </w:pPr>
+      <w:r>
+        <w:rPr>
+          <w:b w:val="false"/>
+          <w:bCs w:val="false"/>
+        </w:rPr>
+        <w:t xml:space="preserve">Interface-level availability tracking provides detailed uptime metrics for individual device interfaces:</w:t>
+      </w:r>
+    </w:p>
+    <w:p>
+      <w:pPr>
+        <w:pStyle w:val="ListParagraph"/>
+        <w:numPr>
+          <w:ilvl w:val="0"/>
+          <w:numId w:val="1"/>
+        </w:numPr>
+        <w:spacing w:after="100"/>
+      </w:pPr>
+      <w:r>
+        <w:t xml:space="preserve">Each monitored interface tracks its own availability separately</w:t>
+      </w:r>
+    </w:p>
+    <w:p>
+      <w:pPr>
+        <w:pStyle w:val="ListParagraph"/>
+        <w:numPr>
+          <w:ilvl w:val="0"/>
+          <w:numId w:val="1"/>
+        </w:numPr>
+        <w:spacing w:after="100"/>
+      </w:pPr>
+      <w:r>
+        <w:t xml:space="preserve">Availability calculated as (successful checks / total checks) * 100</w:t>
+      </w:r>
+    </w:p>
+    <w:p>
+      <w:pPr>
+        <w:pStyle w:val="ListParagraph"/>
+        <w:numPr>
+          <w:ilvl w:val="0"/>
+          <w:numId w:val="1"/>
+        </w:numPr>
+        <w:spacing w:after="100"/>
+      </w:pPr>
+      <w:r>
+        <w:t xml:space="preserve">Monthly and annual availability snapshots stored for historical analysis</w:t>
+      </w:r>
+    </w:p>
+    <w:p>
+      <w:pPr>
+        <w:pStyle w:val="ListParagraph"/>
+        <w:numPr>
+          <w:ilvl w:val="0"/>
+          <w:numId w:val="1"/>
+        </w:numPr>
+        <w:spacing w:after="100"/>
+      </w:pPr>
+      <w:r>
+        <w:t xml:space="preserve">Interface availability independent of device-level availability</w:t>
+      </w:r>
+    </w:p>
+    <w:p>
+      <w:pPr>
+        <w:spacing w:after="200"/>
+      </w:pPr>
+      <w:r>
+        <w:rPr>
+          <w:b w:val="false"/>
+          <w:bCs w:val="false"/>
+        </w:rPr>
+        <w:t xml:space="preserve">Viewing Interface Availability:</w:t>
+      </w:r>
+    </w:p>
+    <w:p>
+      <w:pPr>
+        <w:pStyle w:val="ListParagraph"/>
+        <w:numPr>
+          <w:ilvl w:val="0"/>
+          <w:numId w:val="2"/>
+        </w:numPr>
+        <w:spacing w:after="100"/>
+      </w:pPr>
+      <w:r>
+        <w:t xml:space="preserve">Click on a device to view its details</w:t>
+      </w:r>
+    </w:p>
+    <w:p>
+      <w:pPr>
+        <w:pStyle w:val="ListParagraph"/>
+        <w:numPr>
+          <w:ilvl w:val="0"/>
+          <w:numId w:val="2"/>
+        </w:numPr>
+        <w:spacing w:after="100"/>
+      </w:pPr>
+      <w:r>
+        <w:t xml:space="preserve">Navigate to the 'Interfaces' section</w:t>
+      </w:r>
+    </w:p>
+    <w:p>
+      <w:pPr>
+        <w:pStyle w:val="ListParagraph"/>
+        <w:numPr>
+          <w:ilvl w:val="0"/>
+          <w:numId w:val="2"/>
+        </w:numPr>
+        <w:spacing w:after="100"/>
+      </w:pPr>
+      <w:r>
+        <w:t xml:space="preserve">Each interface displays its current availability percentage</w:t>
+      </w:r>
+    </w:p>
+    <w:p>
+      <w:pPr>
+        <w:pStyle w:val="ListParagraph"/>
+        <w:numPr>
+          <w:ilvl w:val="0"/>
+          <w:numId w:val="2"/>
+        </w:numPr>
+        <w:spacing w:after="100"/>
+      </w:pPr>
+      <w:r>
+        <w:t xml:space="preserve">Historical data available in Performance History</w:t>
+      </w:r>
+    </w:p>
+    <w:p>
+      <w:pPr>
+        <w:spacing w:after="200" w:before="100"/>
+        <w:ind w:left="360"/>
+      </w:pPr>
+      <w:r>
+        <w:rPr>
+          <w:b/>
+          <w:bCs/>
+          <w:i/>
+          <w:iCs/>
+        </w:rPr>
+        <w:t xml:space="preserve">Note: </w:t>
+      </w:r>
+      <w:r>
+        <w:rPr>
+          <w:i/>
+          <w:iCs/>
+        </w:rPr>
+        <w:t xml:space="preserve">Interface availability resets at month-end along with device availability. Monthly snapshots preserve historical data.</w:t>
+      </w:r>
+    </w:p>
+    <w:p>
+      <w:pPr>
+        <w:pStyle w:val="Heading2"/>
+        <w:spacing w:before="300" w:after="200"/>
+      </w:pPr>
+      <w:r>
+        <w:t xml:space="preserve">8.5 Responsive Grid Layout</w:t>
+      </w:r>
+    </w:p>
+    <w:p>
+      <w:pPr>
+        <w:spacing w:after="200"/>
+      </w:pPr>
+      <w:r>
+        <w:rPr>
+          <w:b w:val="false"/>
+          <w:bCs w:val="false"/>
+        </w:rPr>
+        <w:t xml:space="preserve">The Network Map uses a responsive auto-fill grid that adapts to your browser window:</w:t>
+      </w:r>
+    </w:p>
+    <w:p>
+      <w:pPr>
+        <w:pStyle w:val="ListParagraph"/>
+        <w:numPr>
+          <w:ilvl w:val="0"/>
+          <w:numId w:val="1"/>
+        </w:numPr>
+        <w:spacing w:after="100"/>
+      </w:pPr>
+      <w:r>
+        <w:t xml:space="preserve">Sites automatically fill available space based on browser width</w:t>
+      </w:r>
+    </w:p>
+    <w:p>
+      <w:pPr>
+        <w:pStyle w:val="ListParagraph"/>
+        <w:numPr>
+          <w:ilvl w:val="0"/>
+          <w:numId w:val="1"/>
+        </w:numPr>
+        <w:spacing w:after="100"/>
+      </w:pPr>
+      <w:r>
+        <w:t xml:space="preserve">Grid uses CSS Grid auto-fit with minimum 180px column width</w:t>
+      </w:r>
+    </w:p>
+    <w:p>
+      <w:pPr>
+        <w:pStyle w:val="ListParagraph"/>
+        <w:numPr>
+          <w:ilvl w:val="0"/>
+          <w:numId w:val="1"/>
+        </w:numPr>
+        <w:spacing w:after="100"/>
+      </w:pPr>
+      <w:r>
+        <w:t xml:space="preserve">Columns automatically adjust when resizing the browser window</w:t>
+      </w:r>
+    </w:p>
+    <w:p>
+      <w:pPr>
+        <w:pStyle w:val="ListParagraph"/>
+        <w:numPr>
+          <w:ilvl w:val="0"/>
+          <w:numId w:val="1"/>
+        </w:numPr>
+        <w:spacing w:after="100"/>
+      </w:pPr>
+      <w:r>
+        <w:t xml:space="preserve">Optimal viewing on screens from mobile devices to large NOC displays</w:t>
+      </w:r>
+    </w:p>
+    <w:p>
+      <w:pPr>
+        <w:pStyle w:val="ListParagraph"/>
+        <w:numPr>
+          <w:ilvl w:val="0"/>
+          <w:numId w:val="1"/>
+        </w:numPr>
+        <w:spacing w:after="100"/>
+      </w:pPr>
+      <w:r>
+        <w:t xml:space="preserve">Site cards maintain consistent spacing and alignment</w:t>
       </w:r>
     </w:p>
     <w:p>

</xml_diff>

<commit_message>
Add link management to network map and update operational manual
Add a "Manage Links" button to the Network Map, enabling users to create, edit, and delete device links. Updates the operational manual with detailed instructions for link management and fixes a storage function call in the backend.

Replit-Commit-Author: Agent
Replit-Commit-Session-Id: 386c8034-9b4b-4cb4-8c3b-86f8e48192fd
Replit-Commit-Checkpoint-Type: full_checkpoint
Replit-Commit-Event-Id: 27cea9ec-defa-4f2a-a78f-0ad865da6eeb
Replit-Commit-Screenshot-Url: https://storage.googleapis.com/screenshot-production-us-central1/939ffc28-e017-4743-a9d6-4d9885227ecf/386c8034-9b4b-4cb4-8c3b-86f8e48192fd/deetRXV
Replit-Helium-Checkpoint-Created: true
</commit_message>
<xml_diff>
--- a/Network_Monitor_Operational_Manual.docx
+++ b/Network_Monitor_Operational_Manual.docx
@@ -3276,7 +3276,7 @@
         <w:spacing w:after="100"/>
       </w:pPr>
       <w:r>
-        <w:t xml:space="preserve">Click 'Manage Links' button to open link management</w:t>
+        <w:t xml:space="preserve">Click 'Manage Links' button (top right of Network Map header) to open link management dialog</w:t>
       </w:r>
     </w:p>
     <w:p>
@@ -3355,6 +3355,97 @@
       </w:pPr>
       <w:r>
         <w:t xml:space="preserve">Click 'Create Link'</w:t>
+      </w:r>
+    </w:p>
+    <w:p>
+      <w:pPr>
+        <w:pStyle w:val="ListParagraph"/>
+        <w:numPr>
+          <w:ilvl w:val="0"/>
+          <w:numId w:val="2"/>
+        </w:numPr>
+        <w:spacing w:after="100"/>
+      </w:pPr>
+      <w:r>
+        <w:t xml:space="preserve">To edit an existing link:</w:t>
+      </w:r>
+    </w:p>
+    <w:p>
+      <w:pPr>
+        <w:pStyle w:val="ListParagraph"/>
+        <w:numPr>
+          <w:ilvl w:val="1"/>
+          <w:numId w:val="1"/>
+        </w:numPr>
+        <w:spacing w:after="100"/>
+      </w:pPr>
+      <w:r>
+        <w:t xml:space="preserve">In the link list, click the Edit (pencil) icon next to the link</w:t>
+      </w:r>
+    </w:p>
+    <w:p>
+      <w:pPr>
+        <w:pStyle w:val="ListParagraph"/>
+        <w:numPr>
+          <w:ilvl w:val="1"/>
+          <w:numId w:val="1"/>
+        </w:numPr>
+        <w:spacing w:after="100"/>
+      </w:pPr>
+      <w:r>
+        <w:t xml:space="preserve">Modify the label, bandwidth, or connected devices</w:t>
+      </w:r>
+    </w:p>
+    <w:p>
+      <w:pPr>
+        <w:pStyle w:val="ListParagraph"/>
+        <w:numPr>
+          <w:ilvl w:val="1"/>
+          <w:numId w:val="1"/>
+        </w:numPr>
+        <w:spacing w:after="100"/>
+      </w:pPr>
+      <w:r>
+        <w:t xml:space="preserve">Click 'Update Link' to save changes</w:t>
+      </w:r>
+    </w:p>
+    <w:p>
+      <w:pPr>
+        <w:pStyle w:val="ListParagraph"/>
+        <w:numPr>
+          <w:ilvl w:val="0"/>
+          <w:numId w:val="2"/>
+        </w:numPr>
+        <w:spacing w:after="100"/>
+      </w:pPr>
+      <w:r>
+        <w:t xml:space="preserve">To delete a link:</w:t>
+      </w:r>
+    </w:p>
+    <w:p>
+      <w:pPr>
+        <w:pStyle w:val="ListParagraph"/>
+        <w:numPr>
+          <w:ilvl w:val="1"/>
+          <w:numId w:val="1"/>
+        </w:numPr>
+        <w:spacing w:after="100"/>
+      </w:pPr>
+      <w:r>
+        <w:t xml:space="preserve">Click the Delete (trash) icon next to the link</w:t>
+      </w:r>
+    </w:p>
+    <w:p>
+      <w:pPr>
+        <w:pStyle w:val="ListParagraph"/>
+        <w:numPr>
+          <w:ilvl w:val="1"/>
+          <w:numId w:val="1"/>
+        </w:numPr>
+        <w:spacing w:after="100"/>
+      </w:pPr>
+      <w:r>
+        <w:t xml:space="preserve">The link will be removed immediately</w:t>
       </w:r>
     </w:p>
     <w:p>

</xml_diff>

<commit_message>
Add database migration instructions for self-hosted deployments
Add a new database migration script and update the operational manual to include instructions for self-hosted deployments, addressing potential "relation device_links does not exist" errors.

Replit-Commit-Author: Agent
Replit-Commit-Session-Id: 386c8034-9b4b-4cb4-8c3b-86f8e48192fd
Replit-Commit-Checkpoint-Type: full_checkpoint
Replit-Commit-Event-Id: c9608321-54a8-49e3-a27a-b5b5460cc86b
Replit-Commit-Screenshot-Url: https://storage.googleapis.com/screenshot-production-us-central1/939ffc28-e017-4743-a9d6-4d9885227ecf/386c8034-9b4b-4cb4-8c3b-86f8e48192fd/8oGL24D
Replit-Helium-Checkpoint-Created: true
</commit_message>
<xml_diff>
--- a/Network_Monitor_Operational_Manual.docx
+++ b/Network_Monitor_Operational_Manual.docx
@@ -4654,6 +4654,318 @@
                 <w:bCs w:val="false"/>
               </w:rPr>
               <w:t xml:space="preserve">The configured interface index doesn't exist. Run interface discovery.</w:t>
+            </w:r>
+          </w:p>
+        </w:tc>
+      </w:tr>
+    </w:tbl>
+    <w:p>
+      <w:r>
+        <w:br w:type="page"/>
+      </w:r>
+    </w:p>
+    <w:p>
+      <w:pPr>
+        <w:pStyle w:val="Heading1"/>
+        <w:spacing w:after="300"/>
+      </w:pPr>
+      <w:r>
+        <w:t xml:space="preserve">10. Database Migrations (Self-Hosted)</w:t>
+      </w:r>
+    </w:p>
+    <w:p>
+      <w:pPr>
+        <w:spacing w:after="200"/>
+      </w:pPr>
+      <w:r>
+        <w:rPr>
+          <w:b w:val="false"/>
+          <w:bCs w:val="false"/>
+        </w:rPr>
+        <w:t xml:space="preserve">Self-hosted deployments (AWS EC2, Vultr VPS) require manual database migrations when upgrading to new versions. This section covers the required steps.</w:t>
+      </w:r>
+    </w:p>
+    <w:p>
+      <w:pPr>
+        <w:pStyle w:val="Heading2"/>
+        <w:spacing w:before="300" w:after="200"/>
+      </w:pPr>
+      <w:r>
+        <w:t xml:space="preserve">10.1 Device Links Table Migration</w:t>
+      </w:r>
+    </w:p>
+    <w:p>
+      <w:pPr>
+        <w:spacing w:after="200"/>
+      </w:pPr>
+      <w:r>
+        <w:rPr>
+          <w:b w:val="false"/>
+          <w:bCs w:val="false"/>
+        </w:rPr>
+        <w:t xml:space="preserve">The Device Links feature (Network Map connections) requires the device_links table. Run this migration if you see the error 'relation device_links does not exist':</w:t>
+      </w:r>
+    </w:p>
+    <w:p>
+      <w:pPr>
+        <w:pStyle w:val="ListParagraph"/>
+        <w:numPr>
+          <w:ilvl w:val="0"/>
+          <w:numId w:val="2"/>
+        </w:numPr>
+        <w:spacing w:after="100"/>
+      </w:pPr>
+      <w:r>
+        <w:t xml:space="preserve">SSH into your server</w:t>
+      </w:r>
+    </w:p>
+    <w:p>
+      <w:pPr>
+        <w:pStyle w:val="ListParagraph"/>
+        <w:numPr>
+          <w:ilvl w:val="0"/>
+          <w:numId w:val="2"/>
+        </w:numPr>
+        <w:spacing w:after="100"/>
+      </w:pPr>
+      <w:r>
+        <w:t xml:space="preserve">Navigate to the application directory</w:t>
+      </w:r>
+    </w:p>
+    <w:p>
+      <w:pPr>
+        <w:pStyle w:val="ListParagraph"/>
+        <w:numPr>
+          <w:ilvl w:val="0"/>
+          <w:numId w:val="2"/>
+        </w:numPr>
+        <w:spacing w:after="100"/>
+      </w:pPr>
+      <w:r>
+        <w:t xml:space="preserve">Run the migration script:</w:t>
+      </w:r>
+    </w:p>
+    <w:p>
+      <w:pPr>
+        <w:spacing w:after="200"/>
+      </w:pPr>
+      <w:r>
+        <w:rPr>
+          <w:b w:val="false"/>
+          <w:bCs w:val="false"/>
+        </w:rPr>
+        <w:t xml:space="preserve">    psql $DATABASE_URL -f scripts/create-device-links.sql</w:t>
+      </w:r>
+    </w:p>
+    <w:p>
+      <w:pPr>
+        <w:pStyle w:val="ListParagraph"/>
+        <w:numPr>
+          <w:ilvl w:val="0"/>
+          <w:numId w:val="2"/>
+        </w:numPr>
+        <w:spacing w:after="100"/>
+      </w:pPr>
+      <w:r>
+        <w:t xml:space="preserve">Restart the application:</w:t>
+      </w:r>
+    </w:p>
+    <w:p>
+      <w:pPr>
+        <w:spacing w:after="200"/>
+      </w:pPr>
+      <w:r>
+        <w:rPr>
+          <w:b w:val="false"/>
+          <w:bCs w:val="false"/>
+        </w:rPr>
+        <w:t xml:space="preserve">    pm2 restart all  (or your process manager command)</w:t>
+      </w:r>
+    </w:p>
+    <w:p>
+      <w:pPr>
+        <w:spacing w:after="200" w:before="100"/>
+        <w:ind w:left="360"/>
+      </w:pPr>
+      <w:r>
+        <w:rPr>
+          <w:b/>
+          <w:bCs/>
+          <w:i/>
+          <w:iCs/>
+        </w:rPr>
+        <w:t xml:space="preserve">Note: </w:t>
+      </w:r>
+      <w:r>
+        <w:rPr>
+          <w:i/>
+          <w:iCs/>
+        </w:rPr>
+        <w:t xml:space="preserve">Always backup your database before running migrations. The script uses CREATE TABLE IF NOT EXISTS, so it's safe to run multiple times.</w:t>
+      </w:r>
+    </w:p>
+    <w:p>
+      <w:pPr>
+        <w:pStyle w:val="Heading2"/>
+        <w:spacing w:before="300" w:after="200"/>
+      </w:pPr>
+      <w:r>
+        <w:t xml:space="preserve">10.2 Verifying Migrations</w:t>
+      </w:r>
+    </w:p>
+    <w:p>
+      <w:pPr>
+        <w:spacing w:after="200"/>
+      </w:pPr>
+      <w:r>
+        <w:rPr>
+          <w:b w:val="false"/>
+          <w:bCs w:val="false"/>
+        </w:rPr>
+        <w:t xml:space="preserve">After running a migration, verify the table was created:</w:t>
+      </w:r>
+    </w:p>
+    <w:p>
+      <w:pPr>
+        <w:spacing w:after="200"/>
+      </w:pPr>
+      <w:r>
+        <w:rPr>
+          <w:b w:val="false"/>
+          <w:bCs w:val="false"/>
+        </w:rPr>
+        <w:t xml:space="preserve">    psql $DATABASE_URL -c "SELECT table_name FROM information_schema.tables WHERE table_schema = 'public';"</w:t>
+      </w:r>
+    </w:p>
+    <w:p>
+      <w:pPr>
+        <w:spacing w:after="200"/>
+      </w:pPr>
+      <w:r>
+        <w:rPr>
+          <w:b w:val="false"/>
+          <w:bCs w:val="false"/>
+        </w:rPr>
+        <w:t xml:space="preserve">You should see device_links in the list of tables.</w:t>
+      </w:r>
+    </w:p>
+    <w:p>
+      <w:pPr>
+        <w:pStyle w:val="Heading2"/>
+        <w:spacing w:before="300" w:after="200"/>
+      </w:pPr>
+      <w:r>
+        <w:t xml:space="preserve">10.3 Migration Scripts Reference</w:t>
+      </w:r>
+    </w:p>
+    <w:tbl>
+      <w:tblPr>
+        <w:tblW w:type="pct" w:w="100%"/>
+        <w:tblBorders>
+          <w:top w:val="single" w:color="auto" w:sz="4"/>
+          <w:left w:val="single" w:color="auto" w:sz="4"/>
+          <w:bottom w:val="single" w:color="auto" w:sz="4"/>
+          <w:right w:val="single" w:color="auto" w:sz="4"/>
+          <w:insideH w:val="single" w:color="auto" w:sz="4"/>
+          <w:insideV w:val="single" w:color="auto" w:sz="4"/>
+        </w:tblBorders>
+      </w:tblPr>
+      <w:tblGrid>
+        <w:gridCol w:w="100"/>
+        <w:gridCol w:w="100"/>
+      </w:tblGrid>
+      <w:tr>
+        <w:tc>
+          <w:tcPr>
+            <w:tcW w:type="pct" w:w="40%"/>
+          </w:tcPr>
+          <w:p>
+            <w:pPr>
+              <w:spacing w:after="200"/>
+            </w:pPr>
+            <w:r>
+              <w:rPr>
+                <w:b/>
+                <w:bCs/>
+              </w:rPr>
+              <w:t xml:space="preserve">Script</w:t>
+            </w:r>
+          </w:p>
+        </w:tc>
+        <w:tc>
+          <w:tcPr>
+            <w:tcW w:type="pct" w:w="60%"/>
+          </w:tcPr>
+          <w:p>
+            <w:pPr>
+              <w:spacing w:after="200"/>
+            </w:pPr>
+            <w:r>
+              <w:rPr>
+                <w:b/>
+                <w:bCs/>
+              </w:rPr>
+              <w:t xml:space="preserve">Purpose</w:t>
+            </w:r>
+          </w:p>
+        </w:tc>
+      </w:tr>
+      <w:tr>
+        <w:tc>
+          <w:p>
+            <w:pPr>
+              <w:spacing w:after="200"/>
+            </w:pPr>
+            <w:r>
+              <w:rPr>
+                <w:b w:val="false"/>
+                <w:bCs w:val="false"/>
+              </w:rPr>
+              <w:t xml:space="preserve">scripts/create-device-links.sql</w:t>
+            </w:r>
+          </w:p>
+        </w:tc>
+        <w:tc>
+          <w:p>
+            <w:pPr>
+              <w:spacing w:after="200"/>
+            </w:pPr>
+            <w:r>
+              <w:rPr>
+                <w:b w:val="false"/>
+                <w:bCs w:val="false"/>
+              </w:rPr>
+              <w:t xml:space="preserve">Creates the device_links table for Network Map connections</w:t>
+            </w:r>
+          </w:p>
+        </w:tc>
+      </w:tr>
+      <w:tr>
+        <w:tc>
+          <w:p>
+            <w:pPr>
+              <w:spacing w:after="200"/>
+            </w:pPr>
+            <w:r>
+              <w:rPr>
+                <w:b w:val="false"/>
+                <w:bCs w:val="false"/>
+              </w:rPr>
+              <w:t xml:space="preserve">scripts/migrate-sites.sql</w:t>
+            </w:r>
+          </w:p>
+        </w:tc>
+        <w:tc>
+          <w:p>
+            <w:pPr>
+              <w:spacing w:after="200"/>
+            </w:pPr>
+            <w:r>
+              <w:rPr>
+                <w:b w:val="false"/>
+                <w:bCs w:val="false"/>
+              </w:rPr>
+              <w:t xml:space="preserve">Migrates sites data if upgrading from older versions</w:t>
             </w:r>
           </w:p>
         </w:tc>

</xml_diff>

<commit_message>
Add ability to manually rearrange network devices using drag and drop
Update operational manual to include documentation for the new drag-and-drop device arrangement feature on the Network Map, including steps for editing, saving, and resetting device positions.

Replit-Commit-Author: Agent
Replit-Commit-Session-Id: 386c8034-9b4b-4cb4-8c3b-86f8e48192fd
Replit-Commit-Checkpoint-Type: full_checkpoint
Replit-Commit-Event-Id: db8c325a-1102-4134-8478-143e4b5523a4
Replit-Commit-Screenshot-Url: https://storage.googleapis.com/screenshot-production-us-central1/939ffc28-e017-4743-a9d6-4d9885227ecf/386c8034-9b4b-4cb4-8c3b-86f8e48192fd/P8UEkZ1
Replit-Helium-Checkpoint-Created: true
</commit_message>
<xml_diff>
--- a/Network_Monitor_Operational_Manual.docx
+++ b/Network_Monitor_Operational_Manual.docx
@@ -55,7 +55,7 @@
           <w:sz w:val="24"/>
           <w:szCs w:val="24"/>
         </w:rPr>
-        <w:t xml:space="preserve">January 13, 2026</w:t>
+        <w:t xml:space="preserve">January 17, 2026</w:t>
       </w:r>
     </w:p>
     <w:p>
@@ -3527,7 +3527,7 @@
         <w:spacing w:before="300" w:after="200"/>
       </w:pPr>
       <w:r>
-        <w:t xml:space="preserve">8.4 Interface Availability Tracking</w:t>
+        <w:t xml:space="preserve">8.4 Manual Device Arrangement</w:t>
       </w:r>
     </w:p>
     <w:p>
@@ -3539,59 +3539,98 @@
           <w:b w:val="false"/>
           <w:bCs w:val="false"/>
         </w:rPr>
-        <w:t xml:space="preserve">Interface-level availability tracking provides detailed uptime metrics for individual device interfaces:</w:t>
-      </w:r>
-    </w:p>
-    <w:p>
-      <w:pPr>
-        <w:pStyle w:val="ListParagraph"/>
-        <w:numPr>
-          <w:ilvl w:val="0"/>
-          <w:numId w:val="1"/>
-        </w:numPr>
-        <w:spacing w:after="100"/>
-      </w:pPr>
-      <w:r>
-        <w:t xml:space="preserve">Each monitored interface tracks its own availability separately</w:t>
-      </w:r>
-    </w:p>
-    <w:p>
-      <w:pPr>
-        <w:pStyle w:val="ListParagraph"/>
-        <w:numPr>
-          <w:ilvl w:val="0"/>
-          <w:numId w:val="1"/>
-        </w:numPr>
-        <w:spacing w:after="100"/>
-      </w:pPr>
-      <w:r>
-        <w:t xml:space="preserve">Availability calculated as (successful checks / total checks) * 100</w:t>
-      </w:r>
-    </w:p>
-    <w:p>
-      <w:pPr>
-        <w:pStyle w:val="ListParagraph"/>
-        <w:numPr>
-          <w:ilvl w:val="0"/>
-          <w:numId w:val="1"/>
-        </w:numPr>
-        <w:spacing w:after="100"/>
-      </w:pPr>
-      <w:r>
-        <w:t xml:space="preserve">Monthly and annual availability snapshots stored for historical analysis</w:t>
-      </w:r>
-    </w:p>
-    <w:p>
-      <w:pPr>
-        <w:pStyle w:val="ListParagraph"/>
-        <w:numPr>
-          <w:ilvl w:val="0"/>
-          <w:numId w:val="1"/>
-        </w:numPr>
-        <w:spacing w:after="100"/>
-      </w:pPr>
-      <w:r>
-        <w:t xml:space="preserve">Interface availability independent of device-level availability</w:t>
+        <w:t xml:space="preserve">You can manually rearrange devices on the Network Map using drag-and-drop:</w:t>
+      </w:r>
+    </w:p>
+    <w:p>
+      <w:pPr>
+        <w:pStyle w:val="ListParagraph"/>
+        <w:numPr>
+          <w:ilvl w:val="0"/>
+          <w:numId w:val="2"/>
+        </w:numPr>
+        <w:spacing w:after="100"/>
+      </w:pPr>
+      <w:r>
+        <w:t xml:space="preserve">Navigate to the Network Map from the sidebar</w:t>
+      </w:r>
+    </w:p>
+    <w:p>
+      <w:pPr>
+        <w:pStyle w:val="ListParagraph"/>
+        <w:numPr>
+          <w:ilvl w:val="0"/>
+          <w:numId w:val="2"/>
+        </w:numPr>
+        <w:spacing w:after="100"/>
+      </w:pPr>
+      <w:r>
+        <w:t xml:space="preserve">Click the 'Edit' button in the header to enable edit mode</w:t>
+      </w:r>
+    </w:p>
+    <w:p>
+      <w:pPr>
+        <w:pStyle w:val="ListParagraph"/>
+        <w:numPr>
+          <w:ilvl w:val="0"/>
+          <w:numId w:val="2"/>
+        </w:numPr>
+        <w:spacing w:after="100"/>
+      </w:pPr>
+      <w:r>
+        <w:t xml:space="preserve">A blue indicator banner appears confirming edit mode is active</w:t>
+      </w:r>
+    </w:p>
+    <w:p>
+      <w:pPr>
+        <w:pStyle w:val="ListParagraph"/>
+        <w:numPr>
+          <w:ilvl w:val="0"/>
+          <w:numId w:val="2"/>
+        </w:numPr>
+        <w:spacing w:after="100"/>
+      </w:pPr>
+      <w:r>
+        <w:t xml:space="preserve">Devices show a blue ring and move icon when hovering</w:t>
+      </w:r>
+    </w:p>
+    <w:p>
+      <w:pPr>
+        <w:pStyle w:val="ListParagraph"/>
+        <w:numPr>
+          <w:ilvl w:val="0"/>
+          <w:numId w:val="2"/>
+        </w:numPr>
+        <w:spacing w:after="100"/>
+      </w:pPr>
+      <w:r>
+        <w:t xml:space="preserve">Click and drag any device to reposition it within the site column</w:t>
+      </w:r>
+    </w:p>
+    <w:p>
+      <w:pPr>
+        <w:pStyle w:val="ListParagraph"/>
+        <w:numPr>
+          <w:ilvl w:val="0"/>
+          <w:numId w:val="2"/>
+        </w:numPr>
+        <w:spacing w:after="100"/>
+      </w:pPr>
+      <w:r>
+        <w:t xml:space="preserve">Release the mouse button to drop the device in its new position</w:t>
+      </w:r>
+    </w:p>
+    <w:p>
+      <w:pPr>
+        <w:pStyle w:val="ListParagraph"/>
+        <w:numPr>
+          <w:ilvl w:val="0"/>
+          <w:numId w:val="2"/>
+        </w:numPr>
+        <w:spacing w:after="100"/>
+      </w:pPr>
+      <w:r>
+        <w:t xml:space="preserve">Click 'Done' to exit edit mode when finished</w:t>
       </w:r>
     </w:p>
     <w:p>
@@ -3603,59 +3642,97 @@
           <w:b w:val="false"/>
           <w:bCs w:val="false"/>
         </w:rPr>
-        <w:t xml:space="preserve">Viewing Interface Availability:</w:t>
-      </w:r>
-    </w:p>
-    <w:p>
-      <w:pPr>
-        <w:pStyle w:val="ListParagraph"/>
-        <w:numPr>
-          <w:ilvl w:val="0"/>
-          <w:numId w:val="2"/>
-        </w:numPr>
-        <w:spacing w:after="100"/>
-      </w:pPr>
-      <w:r>
-        <w:t xml:space="preserve">Click on a device to view its details</w:t>
-      </w:r>
-    </w:p>
-    <w:p>
-      <w:pPr>
-        <w:pStyle w:val="ListParagraph"/>
-        <w:numPr>
-          <w:ilvl w:val="0"/>
-          <w:numId w:val="2"/>
-        </w:numPr>
-        <w:spacing w:after="100"/>
-      </w:pPr>
-      <w:r>
-        <w:t xml:space="preserve">Navigate to the 'Interfaces' section</w:t>
-      </w:r>
-    </w:p>
-    <w:p>
-      <w:pPr>
-        <w:pStyle w:val="ListParagraph"/>
-        <w:numPr>
-          <w:ilvl w:val="0"/>
-          <w:numId w:val="2"/>
-        </w:numPr>
-        <w:spacing w:after="100"/>
-      </w:pPr>
-      <w:r>
-        <w:t xml:space="preserve">Each interface displays its current availability percentage</w:t>
-      </w:r>
-    </w:p>
-    <w:p>
-      <w:pPr>
-        <w:pStyle w:val="ListParagraph"/>
-        <w:numPr>
-          <w:ilvl w:val="0"/>
-          <w:numId w:val="2"/>
-        </w:numPr>
-        <w:spacing w:after="100"/>
-      </w:pPr>
-      <w:r>
-        <w:t xml:space="preserve">Historical data available in Performance History</w:t>
+        <w:t xml:space="preserve">Position Persistence:</w:t>
+      </w:r>
+    </w:p>
+    <w:p>
+      <w:pPr>
+        <w:pStyle w:val="ListParagraph"/>
+        <w:numPr>
+          <w:ilvl w:val="0"/>
+          <w:numId w:val="1"/>
+        </w:numPr>
+        <w:spacing w:after="100"/>
+      </w:pPr>
+      <w:r>
+        <w:t xml:space="preserve">Custom positions are saved automatically to your browser's local storage</w:t>
+      </w:r>
+    </w:p>
+    <w:p>
+      <w:pPr>
+        <w:pStyle w:val="ListParagraph"/>
+        <w:numPr>
+          <w:ilvl w:val="0"/>
+          <w:numId w:val="1"/>
+        </w:numPr>
+        <w:spacing w:after="100"/>
+      </w:pPr>
+      <w:r>
+        <w:t xml:space="preserve">Positions persist across page refreshes and browser sessions</w:t>
+      </w:r>
+    </w:p>
+    <w:p>
+      <w:pPr>
+        <w:pStyle w:val="ListParagraph"/>
+        <w:numPr>
+          <w:ilvl w:val="0"/>
+          <w:numId w:val="1"/>
+        </w:numPr>
+        <w:spacing w:after="100"/>
+      </w:pPr>
+      <w:r>
+        <w:t xml:space="preserve">Each browser/device maintains its own layout preferences</w:t>
+      </w:r>
+    </w:p>
+    <w:p>
+      <w:pPr>
+        <w:spacing w:after="200"/>
+      </w:pPr>
+      <w:r>
+        <w:rPr>
+          <w:b w:val="false"/>
+          <w:bCs w:val="false"/>
+        </w:rPr>
+        <w:t xml:space="preserve">Resetting Layout:</w:t>
+      </w:r>
+    </w:p>
+    <w:p>
+      <w:pPr>
+        <w:pStyle w:val="ListParagraph"/>
+        <w:numPr>
+          <w:ilvl w:val="0"/>
+          <w:numId w:val="1"/>
+        </w:numPr>
+        <w:spacing w:after="100"/>
+      </w:pPr>
+      <w:r>
+        <w:t xml:space="preserve">Click the 'Reset' button (appears when custom positions exist)</w:t>
+      </w:r>
+    </w:p>
+    <w:p>
+      <w:pPr>
+        <w:pStyle w:val="ListParagraph"/>
+        <w:numPr>
+          <w:ilvl w:val="0"/>
+          <w:numId w:val="1"/>
+        </w:numPr>
+        <w:spacing w:after="100"/>
+      </w:pPr>
+      <w:r>
+        <w:t xml:space="preserve">All devices return to their default automatic positions</w:t>
+      </w:r>
+    </w:p>
+    <w:p>
+      <w:pPr>
+        <w:pStyle w:val="ListParagraph"/>
+        <w:numPr>
+          <w:ilvl w:val="0"/>
+          <w:numId w:val="1"/>
+        </w:numPr>
+        <w:spacing w:after="100"/>
+      </w:pPr>
+      <w:r>
+        <w:t xml:space="preserve">Reset affects only your browser's saved layout</w:t>
       </w:r>
     </w:p>
     <w:p>
@@ -3677,7 +3754,7 @@
           <w:i/>
           <w:iCs/>
         </w:rPr>
-        <w:t xml:space="preserve">Interface availability resets at month-end along with device availability. Monthly snapshots preserve historical data.</w:t>
+        <w:t xml:space="preserve">Manual positioning works for both regular device boxes and compact access point/switch tiles. Access Points and Access Switches can be dragged independently within their grid areas.</w:t>
       </w:r>
     </w:p>
     <w:p>
@@ -3686,7 +3763,166 @@
         <w:spacing w:before="300" w:after="200"/>
       </w:pPr>
       <w:r>
-        <w:t xml:space="preserve">8.5 Responsive Grid Layout</w:t>
+        <w:t xml:space="preserve">8.5 Interface Availability Tracking</w:t>
+      </w:r>
+    </w:p>
+    <w:p>
+      <w:pPr>
+        <w:spacing w:after="200"/>
+      </w:pPr>
+      <w:r>
+        <w:rPr>
+          <w:b w:val="false"/>
+          <w:bCs w:val="false"/>
+        </w:rPr>
+        <w:t xml:space="preserve">Interface-level availability tracking provides detailed uptime metrics for individual device interfaces:</w:t>
+      </w:r>
+    </w:p>
+    <w:p>
+      <w:pPr>
+        <w:pStyle w:val="ListParagraph"/>
+        <w:numPr>
+          <w:ilvl w:val="0"/>
+          <w:numId w:val="1"/>
+        </w:numPr>
+        <w:spacing w:after="100"/>
+      </w:pPr>
+      <w:r>
+        <w:t xml:space="preserve">Each monitored interface tracks its own availability separately</w:t>
+      </w:r>
+    </w:p>
+    <w:p>
+      <w:pPr>
+        <w:pStyle w:val="ListParagraph"/>
+        <w:numPr>
+          <w:ilvl w:val="0"/>
+          <w:numId w:val="1"/>
+        </w:numPr>
+        <w:spacing w:after="100"/>
+      </w:pPr>
+      <w:r>
+        <w:t xml:space="preserve">Availability calculated as (successful checks / total checks) * 100</w:t>
+      </w:r>
+    </w:p>
+    <w:p>
+      <w:pPr>
+        <w:pStyle w:val="ListParagraph"/>
+        <w:numPr>
+          <w:ilvl w:val="0"/>
+          <w:numId w:val="1"/>
+        </w:numPr>
+        <w:spacing w:after="100"/>
+      </w:pPr>
+      <w:r>
+        <w:t xml:space="preserve">Monthly and annual availability snapshots stored for historical analysis</w:t>
+      </w:r>
+    </w:p>
+    <w:p>
+      <w:pPr>
+        <w:pStyle w:val="ListParagraph"/>
+        <w:numPr>
+          <w:ilvl w:val="0"/>
+          <w:numId w:val="1"/>
+        </w:numPr>
+        <w:spacing w:after="100"/>
+      </w:pPr>
+      <w:r>
+        <w:t xml:space="preserve">Interface availability independent of device-level availability</w:t>
+      </w:r>
+    </w:p>
+    <w:p>
+      <w:pPr>
+        <w:spacing w:after="200"/>
+      </w:pPr>
+      <w:r>
+        <w:rPr>
+          <w:b w:val="false"/>
+          <w:bCs w:val="false"/>
+        </w:rPr>
+        <w:t xml:space="preserve">Viewing Interface Availability:</w:t>
+      </w:r>
+    </w:p>
+    <w:p>
+      <w:pPr>
+        <w:pStyle w:val="ListParagraph"/>
+        <w:numPr>
+          <w:ilvl w:val="0"/>
+          <w:numId w:val="2"/>
+        </w:numPr>
+        <w:spacing w:after="100"/>
+      </w:pPr>
+      <w:r>
+        <w:t xml:space="preserve">Click on a device to view its details</w:t>
+      </w:r>
+    </w:p>
+    <w:p>
+      <w:pPr>
+        <w:pStyle w:val="ListParagraph"/>
+        <w:numPr>
+          <w:ilvl w:val="0"/>
+          <w:numId w:val="2"/>
+        </w:numPr>
+        <w:spacing w:after="100"/>
+      </w:pPr>
+      <w:r>
+        <w:t xml:space="preserve">Navigate to the 'Interfaces' section</w:t>
+      </w:r>
+    </w:p>
+    <w:p>
+      <w:pPr>
+        <w:pStyle w:val="ListParagraph"/>
+        <w:numPr>
+          <w:ilvl w:val="0"/>
+          <w:numId w:val="2"/>
+        </w:numPr>
+        <w:spacing w:after="100"/>
+      </w:pPr>
+      <w:r>
+        <w:t xml:space="preserve">Each interface displays its current availability percentage</w:t>
+      </w:r>
+    </w:p>
+    <w:p>
+      <w:pPr>
+        <w:pStyle w:val="ListParagraph"/>
+        <w:numPr>
+          <w:ilvl w:val="0"/>
+          <w:numId w:val="2"/>
+        </w:numPr>
+        <w:spacing w:after="100"/>
+      </w:pPr>
+      <w:r>
+        <w:t xml:space="preserve">Historical data available in Performance History</w:t>
+      </w:r>
+    </w:p>
+    <w:p>
+      <w:pPr>
+        <w:spacing w:after="200" w:before="100"/>
+        <w:ind w:left="360"/>
+      </w:pPr>
+      <w:r>
+        <w:rPr>
+          <w:b/>
+          <w:bCs/>
+          <w:i/>
+          <w:iCs/>
+        </w:rPr>
+        <w:t xml:space="preserve">Note: </w:t>
+      </w:r>
+      <w:r>
+        <w:rPr>
+          <w:i/>
+          <w:iCs/>
+        </w:rPr>
+        <w:t xml:space="preserve">Interface availability resets at month-end along with device availability. Monthly snapshots preserve historical data.</w:t>
+      </w:r>
+    </w:p>
+    <w:p>
+      <w:pPr>
+        <w:pStyle w:val="Heading2"/>
+        <w:spacing w:before="300" w:after="200"/>
+      </w:pPr>
+      <w:r>
+        <w:t xml:space="preserve">8.6 Responsive Grid Layout</w:t>
       </w:r>
     </w:p>
     <w:p>

</xml_diff>